<commit_message>
more updates to doc...
</commit_message>
<xml_diff>
--- a/Design/JB_Product_Report.docx
+++ b/Design/JB_Product_Report.docx
@@ -355,8 +355,6 @@
       <w:pPr>
         <w:spacing w:after="0" w:line="360" w:lineRule="auto"/>
       </w:pPr>
-      <w:bookmarkStart w:id="0" w:name="_GoBack"/>
-      <w:bookmarkEnd w:id="0"/>
     </w:p>
     <w:sdt>
       <w:sdtPr>
@@ -374,7 +372,6 @@
           <w:docPartUnique/>
         </w:docPartObj>
       </w:sdtPr>
-      <w:sdtEndPr/>
       <w:sdtContent>
         <w:p>
           <w:pPr>
@@ -430,7 +427,7 @@
             <w:rPr>
               <w:noProof/>
             </w:rPr>
-            <w:instrText xml:space="preserve"> PAGEREF _Toc292189072 \h </w:instrText>
+            <w:instrText xml:space="preserve"> PAGEREF _Toc292190568 \h </w:instrText>
           </w:r>
           <w:r>
             <w:rPr>
@@ -492,7 +489,7 @@
             <w:rPr>
               <w:noProof/>
             </w:rPr>
-            <w:instrText xml:space="preserve"> PAGEREF _Toc292189073 \h </w:instrText>
+            <w:instrText xml:space="preserve"> PAGEREF _Toc292190569 \h </w:instrText>
           </w:r>
           <w:r>
             <w:rPr>
@@ -554,7 +551,7 @@
             <w:rPr>
               <w:noProof/>
             </w:rPr>
-            <w:instrText xml:space="preserve"> PAGEREF _Toc292189074 \h </w:instrText>
+            <w:instrText xml:space="preserve"> PAGEREF _Toc292190570 \h </w:instrText>
           </w:r>
           <w:r>
             <w:rPr>
@@ -616,7 +613,7 @@
             <w:rPr>
               <w:noProof/>
             </w:rPr>
-            <w:instrText xml:space="preserve"> PAGEREF _Toc292189075 \h </w:instrText>
+            <w:instrText xml:space="preserve"> PAGEREF _Toc292190571 \h </w:instrText>
           </w:r>
           <w:r>
             <w:rPr>
@@ -678,7 +675,7 @@
             <w:rPr>
               <w:noProof/>
             </w:rPr>
-            <w:instrText xml:space="preserve"> PAGEREF _Toc292189076 \h </w:instrText>
+            <w:instrText xml:space="preserve"> PAGEREF _Toc292190572 \h </w:instrText>
           </w:r>
           <w:r>
             <w:rPr>
@@ -740,7 +737,7 @@
             <w:rPr>
               <w:noProof/>
             </w:rPr>
-            <w:instrText xml:space="preserve"> PAGEREF _Toc292189077 \h </w:instrText>
+            <w:instrText xml:space="preserve"> PAGEREF _Toc292190573 \h </w:instrText>
           </w:r>
           <w:r>
             <w:rPr>
@@ -802,7 +799,7 @@
             <w:rPr>
               <w:noProof/>
             </w:rPr>
-            <w:instrText xml:space="preserve"> PAGEREF _Toc292189078 \h </w:instrText>
+            <w:instrText xml:space="preserve"> PAGEREF _Toc292190574 \h </w:instrText>
           </w:r>
           <w:r>
             <w:rPr>
@@ -864,7 +861,7 @@
             <w:rPr>
               <w:noProof/>
             </w:rPr>
-            <w:instrText xml:space="preserve"> PAGEREF _Toc292189079 \h </w:instrText>
+            <w:instrText xml:space="preserve"> PAGEREF _Toc292190575 \h </w:instrText>
           </w:r>
           <w:r>
             <w:rPr>
@@ -926,7 +923,7 @@
             <w:rPr>
               <w:noProof/>
             </w:rPr>
-            <w:instrText xml:space="preserve"> PAGEREF _Toc292189080 \h </w:instrText>
+            <w:instrText xml:space="preserve"> PAGEREF _Toc292190576 \h </w:instrText>
           </w:r>
           <w:r>
             <w:rPr>
@@ -988,7 +985,7 @@
             <w:rPr>
               <w:noProof/>
             </w:rPr>
-            <w:instrText xml:space="preserve"> PAGEREF _Toc292189081 \h </w:instrText>
+            <w:instrText xml:space="preserve"> PAGEREF _Toc292190577 \h </w:instrText>
           </w:r>
           <w:r>
             <w:rPr>
@@ -1050,7 +1047,7 @@
             <w:rPr>
               <w:noProof/>
             </w:rPr>
-            <w:instrText xml:space="preserve"> PAGEREF _Toc292189082 \h </w:instrText>
+            <w:instrText xml:space="preserve"> PAGEREF _Toc292190578 \h </w:instrText>
           </w:r>
           <w:r>
             <w:rPr>
@@ -1112,7 +1109,7 @@
             <w:rPr>
               <w:noProof/>
             </w:rPr>
-            <w:instrText xml:space="preserve"> PAGEREF _Toc292189083 \h </w:instrText>
+            <w:instrText xml:space="preserve"> PAGEREF _Toc292190579 \h </w:instrText>
           </w:r>
           <w:r>
             <w:rPr>
@@ -1174,7 +1171,7 @@
             <w:rPr>
               <w:noProof/>
             </w:rPr>
-            <w:instrText xml:space="preserve"> PAGEREF _Toc292189084 \h </w:instrText>
+            <w:instrText xml:space="preserve"> PAGEREF _Toc292190580 \h </w:instrText>
           </w:r>
           <w:r>
             <w:rPr>
@@ -1236,7 +1233,7 @@
             <w:rPr>
               <w:noProof/>
             </w:rPr>
-            <w:instrText xml:space="preserve"> PAGEREF _Toc292189085 \h </w:instrText>
+            <w:instrText xml:space="preserve"> PAGEREF _Toc292190581 \h </w:instrText>
           </w:r>
           <w:r>
             <w:rPr>
@@ -1298,7 +1295,7 @@
             <w:rPr>
               <w:noProof/>
             </w:rPr>
-            <w:instrText xml:space="preserve"> PAGEREF _Toc292189086 \h </w:instrText>
+            <w:instrText xml:space="preserve"> PAGEREF _Toc292190582 \h </w:instrText>
           </w:r>
           <w:r>
             <w:rPr>
@@ -1360,7 +1357,7 @@
             <w:rPr>
               <w:noProof/>
             </w:rPr>
-            <w:instrText xml:space="preserve"> PAGEREF _Toc292189087 \h </w:instrText>
+            <w:instrText xml:space="preserve"> PAGEREF _Toc292190583 \h </w:instrText>
           </w:r>
           <w:r>
             <w:rPr>
@@ -1422,7 +1419,7 @@
             <w:rPr>
               <w:noProof/>
             </w:rPr>
-            <w:instrText xml:space="preserve"> PAGEREF _Toc292189088 \h </w:instrText>
+            <w:instrText xml:space="preserve"> PAGEREF _Toc292190584 \h </w:instrText>
           </w:r>
           <w:r>
             <w:rPr>
@@ -1484,7 +1481,7 @@
             <w:rPr>
               <w:noProof/>
             </w:rPr>
-            <w:instrText xml:space="preserve"> PAGEREF _Toc292189089 \h </w:instrText>
+            <w:instrText xml:space="preserve"> PAGEREF _Toc292190585 \h </w:instrText>
           </w:r>
           <w:r>
             <w:rPr>
@@ -1546,7 +1543,7 @@
             <w:rPr>
               <w:noProof/>
             </w:rPr>
-            <w:instrText xml:space="preserve"> PAGEREF _Toc292189090 \h </w:instrText>
+            <w:instrText xml:space="preserve"> PAGEREF _Toc292190586 \h </w:instrText>
           </w:r>
           <w:r>
             <w:rPr>
@@ -1608,7 +1605,7 @@
             <w:rPr>
               <w:noProof/>
             </w:rPr>
-            <w:instrText xml:space="preserve"> PAGEREF _Toc292189091 \h </w:instrText>
+            <w:instrText xml:space="preserve"> PAGEREF _Toc292190587 \h </w:instrText>
           </w:r>
           <w:r>
             <w:rPr>
@@ -1670,7 +1667,7 @@
             <w:rPr>
               <w:noProof/>
             </w:rPr>
-            <w:instrText xml:space="preserve"> PAGEREF _Toc292189092 \h </w:instrText>
+            <w:instrText xml:space="preserve"> PAGEREF _Toc292190588 \h </w:instrText>
           </w:r>
           <w:r>
             <w:rPr>
@@ -1732,7 +1729,7 @@
             <w:rPr>
               <w:noProof/>
             </w:rPr>
-            <w:instrText xml:space="preserve"> PAGEREF _Toc292189093 \h </w:instrText>
+            <w:instrText xml:space="preserve"> PAGEREF _Toc292190589 \h </w:instrText>
           </w:r>
           <w:r>
             <w:rPr>
@@ -1794,7 +1791,7 @@
             <w:rPr>
               <w:noProof/>
             </w:rPr>
-            <w:instrText xml:space="preserve"> PAGEREF _Toc292189094 \h </w:instrText>
+            <w:instrText xml:space="preserve"> PAGEREF _Toc292190590 \h </w:instrText>
           </w:r>
           <w:r>
             <w:rPr>
@@ -1856,7 +1853,7 @@
             <w:rPr>
               <w:noProof/>
             </w:rPr>
-            <w:instrText xml:space="preserve"> PAGEREF _Toc292189095 \h </w:instrText>
+            <w:instrText xml:space="preserve"> PAGEREF _Toc292190591 \h </w:instrText>
           </w:r>
           <w:r>
             <w:rPr>
@@ -1918,7 +1915,7 @@
             <w:rPr>
               <w:noProof/>
             </w:rPr>
-            <w:instrText xml:space="preserve"> PAGEREF _Toc292189096 \h </w:instrText>
+            <w:instrText xml:space="preserve"> PAGEREF _Toc292190592 \h </w:instrText>
           </w:r>
           <w:r>
             <w:rPr>
@@ -1980,7 +1977,7 @@
             <w:rPr>
               <w:noProof/>
             </w:rPr>
-            <w:instrText xml:space="preserve"> PAGEREF _Toc292189097 \h </w:instrText>
+            <w:instrText xml:space="preserve"> PAGEREF _Toc292190593 \h </w:instrText>
           </w:r>
           <w:r>
             <w:rPr>
@@ -2029,7 +2026,7 @@
         <w:pStyle w:val="Heading1"/>
         <w:spacing w:line="360" w:lineRule="auto"/>
       </w:pPr>
-      <w:bookmarkStart w:id="1" w:name="_Toc292189072"/>
+      <w:bookmarkStart w:id="0" w:name="_Toc292190568"/>
       <w:r>
         <w:lastRenderedPageBreak/>
         <w:t>Introduction</w:t>
@@ -2037,63 +2034,63 @@
       <w:r>
         <w:t>:</w:t>
       </w:r>
+      <w:bookmarkEnd w:id="0"/>
+    </w:p>
+    <w:p>
+      <w:pPr>
+        <w:spacing w:line="360" w:lineRule="auto"/>
+        <w:rPr>
+          <w:sz w:val="24"/>
+        </w:rPr>
+      </w:pPr>
+      <w:r>
+        <w:rPr>
+          <w:sz w:val="24"/>
+        </w:rPr>
+        <w:t xml:space="preserve">Over the years the </w:t>
+      </w:r>
+      <w:proofErr w:type="gramStart"/>
+      <w:r>
+        <w:rPr>
+          <w:sz w:val="24"/>
+        </w:rPr>
+        <w:t>field of water conservation and water usage have</w:t>
+      </w:r>
+      <w:proofErr w:type="gramEnd"/>
+      <w:r>
+        <w:rPr>
+          <w:sz w:val="24"/>
+        </w:rPr>
+        <w:t xml:space="preserve"> become a greater and greater concern, as the populations grows and with recent droughts this has never been so evident. It had occurred to me that many people water their lawns with simple timers. Or even with standard mechanical systems without really knowing if there soil is in fact in need of water. There are solutions for determining at a greater level of “intelligence” if the sprinklers should turn on and off, some based even basing this on weather, moisture, and other factors. However all of these products can be very expensive and even require a </w:t>
+      </w:r>
+      <w:r>
+        <w:rPr>
+          <w:sz w:val="24"/>
+        </w:rPr>
+        <w:t>homeowner</w:t>
+      </w:r>
+      <w:r>
+        <w:rPr>
+          <w:sz w:val="24"/>
+        </w:rPr>
+        <w:t xml:space="preserve"> or user to completely replace their current system.</w:t>
+      </w:r>
+      <w:r>
+        <w:rPr>
+          <w:sz w:val="24"/>
+        </w:rPr>
+        <w:t xml:space="preserve"> I wanted to take this further and explore expanding this to not just sprinkler systems but all types of water systems, with all types of sensors. This project is my solution to a flexible watering system that can be used with multiple sensors with multiple watering methods.</w:t>
+      </w:r>
+    </w:p>
+    <w:p>
+      <w:pPr>
+        <w:pStyle w:val="Heading2"/>
+      </w:pPr>
+      <w:bookmarkStart w:id="1" w:name="_Toc292190569"/>
+      <w:r>
+        <w:t>Requirements:</w:t>
+      </w:r>
       <w:bookmarkEnd w:id="1"/>
-    </w:p>
-    <w:p>
-      <w:pPr>
-        <w:spacing w:line="360" w:lineRule="auto"/>
-        <w:rPr>
-          <w:sz w:val="24"/>
-        </w:rPr>
-      </w:pPr>
-      <w:r>
-        <w:rPr>
-          <w:sz w:val="24"/>
-        </w:rPr>
-        <w:t xml:space="preserve">Over the years the </w:t>
-      </w:r>
-      <w:proofErr w:type="gramStart"/>
-      <w:r>
-        <w:rPr>
-          <w:sz w:val="24"/>
-        </w:rPr>
-        <w:t>field of water conservation and water usage have</w:t>
-      </w:r>
-      <w:proofErr w:type="gramEnd"/>
-      <w:r>
-        <w:rPr>
-          <w:sz w:val="24"/>
-        </w:rPr>
-        <w:t xml:space="preserve"> become a greater and greater concern, as the populations grows and with recent droughts this has never been so evident. It had occurred to me that many people water their lawns with simple timers. Or even with standard mechanical systems without really knowing if there soil is in fact in need of water. There are solutions for determining at a greater level of “intelligence” if the sprinklers should turn on and off, some based even basing this on weather, moisture, and other factors. However all of these products can be very expensive and even require a </w:t>
-      </w:r>
-      <w:r>
-        <w:rPr>
-          <w:sz w:val="24"/>
-        </w:rPr>
-        <w:t>homeowner</w:t>
-      </w:r>
-      <w:r>
-        <w:rPr>
-          <w:sz w:val="24"/>
-        </w:rPr>
-        <w:t xml:space="preserve"> or user to completely replace their current system.</w:t>
-      </w:r>
-      <w:r>
-        <w:rPr>
-          <w:sz w:val="24"/>
-        </w:rPr>
-        <w:t xml:space="preserve"> I wanted to take this further and explore expanding this to not just sprinkler systems but all types of water systems, with all types of sensors. This project is my solution to a flexible watering system that can be used with multiple sensors with multiple watering methods.</w:t>
-      </w:r>
-    </w:p>
-    <w:p>
-      <w:pPr>
-        <w:pStyle w:val="Heading2"/>
-      </w:pPr>
-      <w:bookmarkStart w:id="2" w:name="_Toc292189073"/>
-      <w:r>
-        <w:t>Requirements:</w:t>
-      </w:r>
-      <w:bookmarkEnd w:id="2"/>
     </w:p>
     <w:p>
       <w:pPr>
@@ -2301,7 +2298,7 @@
         <w:pStyle w:val="Heading1"/>
         <w:spacing w:line="360" w:lineRule="auto"/>
       </w:pPr>
-      <w:bookmarkStart w:id="3" w:name="_Toc292189074"/>
+      <w:bookmarkStart w:id="2" w:name="_Toc292190570"/>
       <w:r>
         <w:lastRenderedPageBreak/>
         <w:t>Background</w:t>
@@ -2309,6 +2306,62 @@
       <w:r>
         <w:t>:</w:t>
       </w:r>
+      <w:bookmarkEnd w:id="2"/>
+    </w:p>
+    <w:p>
+      <w:pPr>
+        <w:spacing w:line="360" w:lineRule="auto"/>
+        <w:rPr>
+          <w:sz w:val="24"/>
+        </w:rPr>
+      </w:pPr>
+      <w:r>
+        <w:rPr>
+          <w:sz w:val="24"/>
+        </w:rPr>
+        <w:t xml:space="preserve">A user wishes to add moisture based sensing to his already installed sprinkler system. However he does not wish to go out and buy an entirely new sprinkler system. </w:t>
+      </w:r>
+    </w:p>
+    <w:p>
+      <w:pPr>
+        <w:spacing w:line="360" w:lineRule="auto"/>
+        <w:rPr>
+          <w:sz w:val="24"/>
+        </w:rPr>
+      </w:pPr>
+      <w:r>
+        <w:rPr>
+          <w:sz w:val="24"/>
+        </w:rPr>
+        <w:t>With this system he could enjoy the benefits of a moisture sensing sprinkler system without the hassle of tearing out his sprinkler system and installing a whole new system in some cases.</w:t>
+      </w:r>
+    </w:p>
+    <w:p>
+      <w:pPr>
+        <w:spacing w:line="360" w:lineRule="auto"/>
+        <w:rPr>
+          <w:sz w:val="24"/>
+        </w:rPr>
+      </w:pPr>
+      <w:r>
+        <w:rPr>
+          <w:sz w:val="24"/>
+        </w:rPr>
+        <w:t>The system can also be used for in house watering where a sprinkler system is not installed. For example a simple light or speaker can be used to notify the user that the plant requires water. This is exactly what the demo shows.</w:t>
+      </w:r>
+    </w:p>
+    <w:p>
+      <w:pPr>
+        <w:pStyle w:val="Heading1"/>
+        <w:spacing w:line="360" w:lineRule="auto"/>
+      </w:pPr>
+      <w:bookmarkStart w:id="3" w:name="_Toc292190571"/>
+      <w:r>
+        <w:t>Method</w:t>
+      </w:r>
+      <w:r>
+        <w:t>:</w:t>
+      </w:r>
       <w:bookmarkEnd w:id="3"/>
     </w:p>
     <w:p>
@@ -2322,35 +2375,73 @@
         <w:rPr>
           <w:sz w:val="24"/>
         </w:rPr>
-        <w:t xml:space="preserve">A user wishes to add moisture based sensing to his already installed sprinkler system. However he does not wish to go out and buy an entirely new sprinkler system. </w:t>
-      </w:r>
-    </w:p>
-    <w:p>
-      <w:pPr>
-        <w:spacing w:line="360" w:lineRule="auto"/>
-        <w:rPr>
-          <w:sz w:val="24"/>
-        </w:rPr>
-      </w:pPr>
-      <w:r>
-        <w:rPr>
-          <w:sz w:val="24"/>
-        </w:rPr>
-        <w:t>With this system he could enjoy the benefits of a moisture sensing sprinkler system without the hassle of tearing out his sprinkler system and installing a whole new system in some cases.</w:t>
-      </w:r>
-    </w:p>
-    <w:p>
-      <w:pPr>
-        <w:spacing w:line="360" w:lineRule="auto"/>
-        <w:rPr>
-          <w:sz w:val="24"/>
-        </w:rPr>
-      </w:pPr>
-      <w:r>
-        <w:rPr>
-          <w:sz w:val="24"/>
-        </w:rPr>
-        <w:t>The system can also be used for in house watering where a sprinkler system is not installed. For example a simple light or speaker can be used to notify the user that the plant requires water. This is exactly what the demo shows.</w:t>
+        <w:t>The design allows for many methods of sprinkler systems and math methods of measurement.</w:t>
+      </w:r>
+    </w:p>
+    <w:p>
+      <w:pPr>
+        <w:spacing w:line="360" w:lineRule="auto"/>
+        <w:rPr>
+          <w:sz w:val="24"/>
+        </w:rPr>
+      </w:pPr>
+      <w:r>
+        <w:rPr>
+          <w:sz w:val="24"/>
+        </w:rPr>
+        <w:t xml:space="preserve">This is achieved by creating a single REST API that allows different sensors and hardware to be controlled by it. The different sensors and hardware may require separate scripts, but these scripts can don’t require a recompile of the system.  </w:t>
+      </w:r>
+    </w:p>
+    <w:p>
+      <w:pPr>
+        <w:spacing w:line="360" w:lineRule="auto"/>
+        <w:rPr>
+          <w:sz w:val="24"/>
+        </w:rPr>
+      </w:pPr>
+      <w:r>
+        <w:rPr>
+          <w:sz w:val="24"/>
+        </w:rPr>
+        <w:t>For a standard sprinkler system we can control it b</w:t>
+      </w:r>
+      <w:r>
+        <w:rPr>
+          <w:sz w:val="24"/>
+        </w:rPr>
+        <w:t>y simply redirecting the common grounds of the sprinkler valves to the raspberry pi and connecting moisture sensors to an I2C bus, with some setup on a web based setup page</w:t>
+      </w:r>
+      <w:r>
+        <w:rPr>
+          <w:sz w:val="24"/>
+        </w:rPr>
+        <w:t xml:space="preserve"> (see diagram on last page)</w:t>
+      </w:r>
+      <w:r>
+        <w:rPr>
+          <w:sz w:val="24"/>
+        </w:rPr>
+        <w:t xml:space="preserve">. The user can tie the moisture node to the common ground input and when a threshold is reached the </w:t>
+      </w:r>
+      <w:r>
+        <w:rPr>
+          <w:sz w:val="24"/>
+        </w:rPr>
+        <w:t>common ground is bridged back to the common ground of the sprinkler system. So in an essence the raspberry pi is working as a switch with logic for when it is on and off built in.</w:t>
+      </w:r>
+    </w:p>
+    <w:p>
+      <w:pPr>
+        <w:spacing w:line="360" w:lineRule="auto"/>
+        <w:rPr>
+          <w:sz w:val="24"/>
+        </w:rPr>
+      </w:pPr>
+      <w:r>
+        <w:rPr>
+          <w:sz w:val="24"/>
+        </w:rPr>
+        <w:t>For you indoor plans a simple LED light or other notification type device can be used that a simple low active signal can be used to drive. In fact most systems can be modified to work with a low active signal to determine when they are allowed to run.</w:t>
       </w:r>
     </w:p>
     <w:p>
@@ -2358,131 +2449,37 @@
         <w:pStyle w:val="Heading1"/>
         <w:spacing w:line="360" w:lineRule="auto"/>
       </w:pPr>
-      <w:bookmarkStart w:id="4" w:name="_Toc292189075"/>
-      <w:r>
-        <w:t>Method</w:t>
-      </w:r>
-      <w:r>
+      <w:bookmarkStart w:id="4" w:name="_Toc292190572"/>
+      <w:r>
+        <w:t>System Design</w:t>
+      </w:r>
+      <w:bookmarkEnd w:id="4"/>
+    </w:p>
+    <w:p>
+      <w:pPr>
+        <w:spacing w:after="0" w:line="360" w:lineRule="auto"/>
+        <w:rPr>
+          <w:sz w:val="24"/>
+        </w:rPr>
+      </w:pPr>
+      <w:r>
+        <w:rPr>
+          <w:sz w:val="24"/>
+        </w:rPr>
+        <w:t>The system will contain the following main components</w:t>
+      </w:r>
+      <w:r>
+        <w:rPr>
+          <w:sz w:val="24"/>
+        </w:rPr>
         <w:t>:</w:t>
       </w:r>
-      <w:bookmarkEnd w:id="4"/>
-    </w:p>
-    <w:p>
-      <w:pPr>
-        <w:spacing w:line="360" w:lineRule="auto"/>
-        <w:rPr>
-          <w:sz w:val="24"/>
-        </w:rPr>
-      </w:pPr>
-      <w:r>
-        <w:rPr>
-          <w:sz w:val="24"/>
-        </w:rPr>
-        <w:t>The design allows for many methods of sprinkler systems and math methods of measurement.</w:t>
-      </w:r>
-    </w:p>
-    <w:p>
-      <w:pPr>
-        <w:spacing w:line="360" w:lineRule="auto"/>
-        <w:rPr>
-          <w:sz w:val="24"/>
-        </w:rPr>
-      </w:pPr>
-      <w:r>
-        <w:rPr>
-          <w:sz w:val="24"/>
-        </w:rPr>
-        <w:t xml:space="preserve">This is achieved by creating a single REST API that allows different sensors and hardware to be controlled by it. The different sensors and hardware may require separate scripts, but these scripts can don’t require a recompile of the system.  </w:t>
-      </w:r>
-    </w:p>
-    <w:p>
-      <w:pPr>
-        <w:spacing w:line="360" w:lineRule="auto"/>
-        <w:rPr>
-          <w:sz w:val="24"/>
-        </w:rPr>
-      </w:pPr>
-      <w:r>
-        <w:rPr>
-          <w:sz w:val="24"/>
-        </w:rPr>
-        <w:t>For a standard sprinkler system we can control it b</w:t>
-      </w:r>
-      <w:r>
-        <w:rPr>
-          <w:sz w:val="24"/>
-        </w:rPr>
-        <w:t>y simply redirecting the common grounds of the sprinkler valves to the raspberry pi and connecting moisture sensors to an I2C bus, with some setup on a web based setup page</w:t>
-      </w:r>
-      <w:r>
-        <w:rPr>
-          <w:sz w:val="24"/>
-        </w:rPr>
-        <w:t xml:space="preserve"> (see diagram on last page)</w:t>
-      </w:r>
-      <w:r>
-        <w:rPr>
-          <w:sz w:val="24"/>
-        </w:rPr>
-        <w:t xml:space="preserve">. The user can tie the moisture node to the common ground input and when a threshold is reached the </w:t>
-      </w:r>
-      <w:r>
-        <w:rPr>
-          <w:sz w:val="24"/>
-        </w:rPr>
-        <w:t>common ground is bridged back to the common ground of the sprinkler system. So in an essence the raspberry pi is working as a switch with logic for when it is on and off built in.</w:t>
-      </w:r>
-    </w:p>
-    <w:p>
-      <w:pPr>
-        <w:spacing w:line="360" w:lineRule="auto"/>
-        <w:rPr>
-          <w:sz w:val="24"/>
-        </w:rPr>
-      </w:pPr>
-      <w:r>
-        <w:rPr>
-          <w:sz w:val="24"/>
-        </w:rPr>
-        <w:t>For you indoor plans a simple LED light or other notification type device can be used that a simple low active signal can be used to drive. In fact most systems can be modified to work with a low active signal to determine when they are allowed to run.</w:t>
-      </w:r>
-    </w:p>
-    <w:p>
-      <w:pPr>
-        <w:pStyle w:val="Heading1"/>
-        <w:spacing w:line="360" w:lineRule="auto"/>
-      </w:pPr>
-      <w:bookmarkStart w:id="5" w:name="_Toc292189076"/>
-      <w:r>
-        <w:t>System Design</w:t>
-      </w:r>
-      <w:bookmarkEnd w:id="5"/>
-    </w:p>
-    <w:p>
-      <w:pPr>
-        <w:spacing w:after="0" w:line="360" w:lineRule="auto"/>
-        <w:rPr>
-          <w:sz w:val="24"/>
-        </w:rPr>
-      </w:pPr>
-      <w:r>
-        <w:rPr>
-          <w:sz w:val="24"/>
-        </w:rPr>
-        <w:t>The system will contain the following main components</w:t>
-      </w:r>
-      <w:r>
-        <w:rPr>
-          <w:sz w:val="24"/>
-        </w:rPr>
-        <w:t>:</w:t>
-      </w:r>
     </w:p>
     <w:p>
       <w:pPr>
         <w:pStyle w:val="Heading2"/>
       </w:pPr>
-      <w:bookmarkStart w:id="6" w:name="_Toc292189077"/>
+      <w:bookmarkStart w:id="5" w:name="_Toc292190573"/>
       <w:r>
         <w:lastRenderedPageBreak/>
         <w:t>Raspberry Pi</w:t>
@@ -2490,7 +2487,7 @@
       <w:r>
         <w:t>, Model B+</w:t>
       </w:r>
-      <w:bookmarkEnd w:id="6"/>
+      <w:bookmarkEnd w:id="5"/>
     </w:p>
     <w:p>
       <w:pPr>
@@ -2586,6 +2583,12 @@
         </w:rPr>
         <w:t xml:space="preserve"> for detailed specs</w:t>
       </w:r>
+      <w:r>
+        <w:rPr>
+          <w:sz w:val="24"/>
+        </w:rPr>
+        <w:t>.</w:t>
+      </w:r>
     </w:p>
     <w:p>
       <w:pPr>
@@ -2622,7 +2625,57 @@
         <w:rPr>
           <w:sz w:val="24"/>
         </w:rPr>
-        <w:t>To act as a switch like controller for the common wires between the sprinkler valve and a standard sprinkler controller.</w:t>
+        <w:t xml:space="preserve">To act as a </w:t>
+      </w:r>
+      <w:r>
+        <w:rPr>
+          <w:sz w:val="24"/>
+        </w:rPr>
+        <w:t>low side driver.</w:t>
+      </w:r>
+    </w:p>
+    <w:p>
+      <w:pPr>
+        <w:pStyle w:val="ListParagraph"/>
+        <w:numPr>
+          <w:ilvl w:val="2"/>
+          <w:numId w:val="1"/>
+        </w:numPr>
+        <w:spacing w:after="0" w:line="360" w:lineRule="auto"/>
+        <w:rPr>
+          <w:sz w:val="24"/>
+        </w:rPr>
+      </w:pPr>
+      <w:r>
+        <w:rPr>
+          <w:sz w:val="24"/>
+        </w:rPr>
+        <w:t>S</w:t>
+      </w:r>
+      <w:r>
+        <w:rPr>
+          <w:sz w:val="24"/>
+        </w:rPr>
+        <w:t>witch like controller for the common wires between the sprinkler valve and a standard sprinkler controller.</w:t>
+      </w:r>
+    </w:p>
+    <w:p>
+      <w:pPr>
+        <w:pStyle w:val="ListParagraph"/>
+        <w:numPr>
+          <w:ilvl w:val="2"/>
+          <w:numId w:val="1"/>
+        </w:numPr>
+        <w:spacing w:after="0" w:line="360" w:lineRule="auto"/>
+        <w:rPr>
+          <w:sz w:val="24"/>
+        </w:rPr>
+      </w:pPr>
+      <w:r>
+        <w:rPr>
+          <w:sz w:val="24"/>
+        </w:rPr>
+        <w:t>LED driver for in home plants.</w:t>
       </w:r>
     </w:p>
     <w:p>
@@ -2648,7 +2701,7 @@
       <w:pPr>
         <w:pStyle w:val="Heading2"/>
       </w:pPr>
-      <w:bookmarkStart w:id="7" w:name="_Toc292189078"/>
+      <w:bookmarkStart w:id="6" w:name="_Toc292190574"/>
       <w:r>
         <w:lastRenderedPageBreak/>
         <w:t>Capacitive Moisture Sensor</w:t>
@@ -2656,7 +2709,7 @@
       <w:r>
         <w:t xml:space="preserve"> by Catnip electronics</w:t>
       </w:r>
-      <w:bookmarkEnd w:id="7"/>
+      <w:bookmarkEnd w:id="6"/>
     </w:p>
     <w:p>
       <w:pPr>
@@ -2755,6 +2808,12 @@
         </w:rPr>
         <w:t xml:space="preserve"> for detailed specs</w:t>
       </w:r>
+      <w:r>
+        <w:rPr>
+          <w:sz w:val="24"/>
+        </w:rPr>
+        <w:t>.</w:t>
+      </w:r>
     </w:p>
     <w:p>
       <w:pPr>
@@ -2779,11 +2838,11 @@
       <w:pPr>
         <w:pStyle w:val="Heading2"/>
       </w:pPr>
-      <w:bookmarkStart w:id="8" w:name="_Toc292189079"/>
+      <w:bookmarkStart w:id="7" w:name="_Toc292190575"/>
       <w:r>
         <w:t>Output Signal</w:t>
       </w:r>
-      <w:bookmarkEnd w:id="8"/>
+      <w:bookmarkEnd w:id="7"/>
     </w:p>
     <w:p>
       <w:pPr>
@@ -2833,7 +2892,7 @@
       <w:pPr>
         <w:pStyle w:val="Heading2"/>
       </w:pPr>
-      <w:bookmarkStart w:id="9" w:name="_Toc292189080"/>
+      <w:bookmarkStart w:id="8" w:name="_Toc292190576"/>
       <w:proofErr w:type="spellStart"/>
       <w:r>
         <w:t>Wifi</w:t>
@@ -2842,7 +2901,7 @@
       <w:r>
         <w:t xml:space="preserve"> enabled router- or Network</w:t>
       </w:r>
-      <w:bookmarkEnd w:id="9"/>
+      <w:bookmarkEnd w:id="8"/>
     </w:p>
     <w:p>
       <w:pPr>
@@ -2867,7 +2926,7 @@
       <w:pPr>
         <w:pStyle w:val="Heading2"/>
       </w:pPr>
-      <w:bookmarkStart w:id="10" w:name="_Toc292189081"/>
+      <w:bookmarkStart w:id="9" w:name="_Toc292190577"/>
       <w:r>
         <w:t>A D</w:t>
       </w:r>
@@ -2880,7 +2939,7 @@
       <w:r>
         <w:t xml:space="preserve"> or Cell phone</w:t>
       </w:r>
-      <w:bookmarkEnd w:id="10"/>
+      <w:bookmarkEnd w:id="9"/>
     </w:p>
     <w:p>
       <w:pPr>
@@ -2912,7 +2971,7 @@
         <w:pStyle w:val="Heading2"/>
         <w:spacing w:line="360" w:lineRule="auto"/>
       </w:pPr>
-      <w:bookmarkStart w:id="11" w:name="_Toc292189082"/>
+      <w:bookmarkStart w:id="10" w:name="_Toc292190578"/>
       <w:r>
         <w:lastRenderedPageBreak/>
         <w:t>System Diagram</w:t>
@@ -2923,7 +2982,7 @@
       <w:r>
         <w:t>:</w:t>
       </w:r>
-      <w:bookmarkEnd w:id="11"/>
+      <w:bookmarkEnd w:id="10"/>
     </w:p>
     <w:p>
       <w:pPr>
@@ -2934,9 +2993,9 @@
           <w:noProof/>
         </w:rPr>
         <w:drawing>
-          <wp:inline distT="0" distB="0" distL="0" distR="0" wp14:anchorId="627DB62B" wp14:editId="0BC27BD2">
-            <wp:extent cx="5538671" cy="4387516"/>
-            <wp:effectExtent l="19050" t="0" r="4879" b="0"/>
+          <wp:inline distT="0" distB="0" distL="0" distR="0" wp14:anchorId="627DB62B" wp14:editId="4C01DE57">
+            <wp:extent cx="4572000" cy="3664826"/>
+            <wp:effectExtent l="0" t="0" r="0" b="0"/>
             <wp:docPr id="2" name="Picture 1" descr="C:\Users\jbaird\Documents\Moisture\System Design.jpg"/>
             <wp:cNvGraphicFramePr>
               <a:graphicFrameLocks xmlns:a="http://schemas.openxmlformats.org/drawingml/2006/main" noChangeAspect="1"/>
@@ -2950,28 +3009,28 @@
                       <a:picLocks noChangeAspect="1" noChangeArrowheads="1"/>
                     </pic:cNvPicPr>
                   </pic:nvPicPr>
-                  <pic:blipFill>
+                  <pic:blipFill rotWithShape="1">
                     <a:blip r:embed="rId12" cstate="print"/>
-                    <a:srcRect l="3465" r="3241" b="4371"/>
-                    <a:stretch>
-                      <a:fillRect/>
-                    </a:stretch>
+                    <a:srcRect l="3465" r="4337" b="4371"/>
+                    <a:stretch/>
                   </pic:blipFill>
                   <pic:spPr bwMode="auto">
                     <a:xfrm>
                       <a:off x="0" y="0"/>
-                      <a:ext cx="5538671" cy="4387516"/>
+                      <a:ext cx="4572000" cy="3664826"/>
                     </a:xfrm>
                     <a:prstGeom prst="rect">
                       <a:avLst/>
                     </a:prstGeom>
                     <a:noFill/>
-                    <a:ln w="9525">
+                    <a:ln>
                       <a:noFill/>
-                      <a:miter lim="800000"/>
-                      <a:headEnd/>
-                      <a:tailEnd/>
                     </a:ln>
+                    <a:extLst>
+                      <a:ext uri="{53640926-AAD7-44d8-BBD7-CCE9431645EC}">
+                        <a14:shadowObscured xmlns:a14="http://schemas.microsoft.com/office/drawing/2010/main"/>
+                      </a:ext>
+                    </a:extLst>
                   </pic:spPr>
                 </pic:pic>
               </a:graphicData>
@@ -2985,18 +3044,71 @@
         <w:pStyle w:val="Heading2"/>
         <w:spacing w:line="360" w:lineRule="auto"/>
       </w:pPr>
-      <w:bookmarkStart w:id="12" w:name="_Toc292189083"/>
+      <w:bookmarkStart w:id="11" w:name="_Toc292190579"/>
       <w:r>
         <w:t>System Diagram in house plants System:</w:t>
       </w:r>
-      <w:bookmarkEnd w:id="12"/>
-    </w:p>
-    <w:p>
-      <w:pPr>
-        <w:spacing w:line="360" w:lineRule="auto"/>
-      </w:pPr>
-      <w:r>
-        <w:t>&lt;&lt;TODO insert Diagram&gt;&gt;</w:t>
+      <w:bookmarkEnd w:id="11"/>
+    </w:p>
+    <w:p>
+      <w:pPr>
+        <w:spacing w:line="360" w:lineRule="auto"/>
+      </w:pPr>
+      <w:r>
+        <w:rPr>
+          <w:noProof/>
+        </w:rPr>
+        <w:drawing>
+          <wp:inline distT="0" distB="0" distL="0" distR="0" wp14:anchorId="7BF2EB73" wp14:editId="5AC0EA64">
+            <wp:extent cx="4800600" cy="3641457"/>
+            <wp:effectExtent l="0" t="0" r="0" b="0"/>
+            <wp:docPr id="21" name="Picture 21" descr="Mac:Users:josh:Desktop:JoshBairdGit:MoistureSensingSprinkler:Design:System Design-2.jpg"/>
+            <wp:cNvGraphicFramePr>
+              <a:graphicFrameLocks xmlns:a="http://schemas.openxmlformats.org/drawingml/2006/main" noChangeAspect="1"/>
+            </wp:cNvGraphicFramePr>
+            <a:graphic xmlns:a="http://schemas.openxmlformats.org/drawingml/2006/main">
+              <a:graphicData uri="http://schemas.openxmlformats.org/drawingml/2006/picture">
+                <pic:pic xmlns:pic="http://schemas.openxmlformats.org/drawingml/2006/picture">
+                  <pic:nvPicPr>
+                    <pic:cNvPr id="0" name="Picture 1" descr="Mac:Users:josh:Desktop:JoshBairdGit:MoistureSensingSprinkler:Design:System Design-2.jpg"/>
+                    <pic:cNvPicPr>
+                      <a:picLocks noChangeAspect="1" noChangeArrowheads="1"/>
+                    </pic:cNvPicPr>
+                  </pic:nvPicPr>
+                  <pic:blipFill rotWithShape="1">
+                    <a:blip r:embed="rId13">
+                      <a:extLst>
+                        <a:ext uri="{28A0092B-C50C-407E-A947-70E740481C1C}">
+                          <a14:useLocalDpi xmlns:a14="http://schemas.microsoft.com/office/drawing/2010/main" val="0"/>
+                        </a:ext>
+                      </a:extLst>
+                    </a:blip>
+                    <a:srcRect l="2778" t="2216" r="3419" b="5541"/>
+                    <a:stretch/>
+                  </pic:blipFill>
+                  <pic:spPr bwMode="auto">
+                    <a:xfrm>
+                      <a:off x="0" y="0"/>
+                      <a:ext cx="4800799" cy="3641608"/>
+                    </a:xfrm>
+                    <a:prstGeom prst="rect">
+                      <a:avLst/>
+                    </a:prstGeom>
+                    <a:noFill/>
+                    <a:ln>
+                      <a:noFill/>
+                    </a:ln>
+                    <a:extLst>
+                      <a:ext uri="{53640926-AAD7-44d8-BBD7-CCE9431645EC}">
+                        <a14:shadowObscured xmlns:a14="http://schemas.microsoft.com/office/drawing/2010/main"/>
+                      </a:ext>
+                    </a:extLst>
+                  </pic:spPr>
+                </pic:pic>
+              </a:graphicData>
+            </a:graphic>
+          </wp:inline>
+        </w:drawing>
       </w:r>
       <w:r>
         <w:br w:type="page"/>
@@ -3007,46 +3119,63 @@
         <w:pStyle w:val="Heading1"/>
         <w:spacing w:line="360" w:lineRule="auto"/>
       </w:pPr>
-      <w:bookmarkStart w:id="13" w:name="_Toc292189084"/>
+      <w:bookmarkStart w:id="12" w:name="_Toc292190580"/>
       <w:r>
         <w:lastRenderedPageBreak/>
         <w:t>Software Design:</w:t>
       </w:r>
+      <w:bookmarkEnd w:id="12"/>
+    </w:p>
+    <w:p>
+      <w:pPr>
+        <w:pStyle w:val="ListParagraph"/>
+        <w:numPr>
+          <w:ilvl w:val="0"/>
+          <w:numId w:val="4"/>
+        </w:numPr>
+        <w:spacing w:line="360" w:lineRule="auto"/>
+      </w:pPr>
+      <w:r>
+        <w:t>All Software</w:t>
+      </w:r>
+      <w:r>
+        <w:t xml:space="preserve"> and latest code listings</w:t>
+      </w:r>
+      <w:r>
+        <w:t xml:space="preserve"> can be found on </w:t>
+      </w:r>
+      <w:proofErr w:type="spellStart"/>
+      <w:r>
+        <w:t>gi</w:t>
+      </w:r>
+      <w:r>
+        <w:t>thub:</w:t>
+      </w:r>
+    </w:p>
+    <w:p>
+      <w:pPr>
+        <w:pStyle w:val="ListParagraph"/>
+        <w:numPr>
+          <w:ilvl w:val="1"/>
+          <w:numId w:val="4"/>
+        </w:numPr>
+        <w:spacing w:line="360" w:lineRule="auto"/>
+      </w:pPr>
+      <w:proofErr w:type="spellEnd"/>
+      <w:r>
+        <w:t>https://github.com/joshbaird/MoistureSensingSprinkler</w:t>
+      </w:r>
+    </w:p>
+    <w:p>
+      <w:pPr>
+        <w:pStyle w:val="Heading2"/>
+        <w:spacing w:line="360" w:lineRule="auto"/>
+      </w:pPr>
+      <w:bookmarkStart w:id="13" w:name="_Toc292190581"/>
+      <w:r>
+        <w:t>Software Diagram:</w:t>
+      </w:r>
       <w:bookmarkEnd w:id="13"/>
-    </w:p>
-    <w:p>
-      <w:pPr>
-        <w:spacing w:line="360" w:lineRule="auto"/>
-      </w:pPr>
-      <w:r>
-        <w:tab/>
-        <w:t xml:space="preserve">All Software can be found on </w:t>
-      </w:r>
-      <w:proofErr w:type="spellStart"/>
-      <w:r>
-        <w:t>github</w:t>
-      </w:r>
-      <w:proofErr w:type="spellEnd"/>
-      <w:r>
-        <w:t xml:space="preserve">: </w:t>
-      </w:r>
-      <w:r>
-        <w:t>https://github.com/joshbaird/MoistureSensingSprinkler</w:t>
-      </w:r>
-      <w:r>
-        <w:t>/</w:t>
-      </w:r>
-    </w:p>
-    <w:p>
-      <w:pPr>
-        <w:pStyle w:val="Heading2"/>
-        <w:spacing w:line="360" w:lineRule="auto"/>
-      </w:pPr>
-      <w:bookmarkStart w:id="14" w:name="_Toc292189085"/>
-      <w:r>
-        <w:t>Software Diagram:</w:t>
-      </w:r>
-      <w:bookmarkEnd w:id="14"/>
     </w:p>
     <w:p>
       <w:pPr>
@@ -3074,7 +3203,7 @@
                     </pic:cNvPicPr>
                   </pic:nvPicPr>
                   <pic:blipFill>
-                    <a:blip r:embed="rId13" cstate="print"/>
+                    <a:blip r:embed="rId14" cstate="print"/>
                     <a:srcRect l="3329" t="12213" r="3921" b="22652"/>
                     <a:stretch>
                       <a:fillRect/>
@@ -3105,7 +3234,7 @@
     </w:p>
     <w:p>
       <w:pPr>
-        <w:spacing w:line="360" w:lineRule="auto"/>
+        <w:spacing w:after="0" w:line="360" w:lineRule="auto"/>
       </w:pPr>
       <w:r>
         <w:br w:type="page"/>
@@ -3116,12 +3245,12 @@
         <w:pStyle w:val="Heading2"/>
         <w:spacing w:line="360" w:lineRule="auto"/>
       </w:pPr>
-      <w:bookmarkStart w:id="15" w:name="_Toc292189086"/>
+      <w:bookmarkStart w:id="14" w:name="_Toc292190582"/>
       <w:r>
         <w:lastRenderedPageBreak/>
         <w:t>RESTFUL API</w:t>
       </w:r>
-      <w:bookmarkEnd w:id="15"/>
+      <w:bookmarkEnd w:id="14"/>
     </w:p>
     <w:p>
       <w:pPr>
@@ -3132,9 +3261,9 @@
           <w:noProof/>
         </w:rPr>
         <w:drawing>
-          <wp:inline distT="0" distB="0" distL="0" distR="0" wp14:anchorId="0FA83C96" wp14:editId="4428FF70">
-            <wp:extent cx="5932571" cy="6128084"/>
-            <wp:effectExtent l="19050" t="0" r="0" b="0"/>
+          <wp:inline distT="0" distB="0" distL="0" distR="0" wp14:anchorId="0FA83C96" wp14:editId="14EB183A">
+            <wp:extent cx="5932111" cy="6229966"/>
+            <wp:effectExtent l="0" t="0" r="0" b="0"/>
             <wp:docPr id="5" name="Picture 3" descr="C:\Users\jbaird\Documents\Moisture\Software Design_REST.jpg"/>
             <wp:cNvGraphicFramePr>
               <a:graphicFrameLocks xmlns:a="http://schemas.openxmlformats.org/drawingml/2006/main" noChangeAspect="1"/>
@@ -3148,28 +3277,28 @@
                       <a:picLocks noChangeAspect="1" noChangeArrowheads="1"/>
                     </pic:cNvPicPr>
                   </pic:nvPicPr>
-                  <pic:blipFill>
-                    <a:blip r:embed="rId14" cstate="print"/>
-                    <a:srcRect t="11587" b="8664"/>
-                    <a:stretch>
-                      <a:fillRect/>
-                    </a:stretch>
+                  <pic:blipFill rotWithShape="1">
+                    <a:blip r:embed="rId15" cstate="print"/>
+                    <a:srcRect t="10254" b="8665"/>
+                    <a:stretch/>
                   </pic:blipFill>
                   <pic:spPr bwMode="auto">
                     <a:xfrm>
                       <a:off x="0" y="0"/>
-                      <a:ext cx="5932571" cy="6128084"/>
+                      <a:ext cx="5932571" cy="6230449"/>
                     </a:xfrm>
                     <a:prstGeom prst="rect">
                       <a:avLst/>
                     </a:prstGeom>
                     <a:noFill/>
-                    <a:ln w="9525">
+                    <a:ln>
                       <a:noFill/>
-                      <a:miter lim="800000"/>
-                      <a:headEnd/>
-                      <a:tailEnd/>
                     </a:ln>
+                    <a:extLst>
+                      <a:ext uri="{53640926-AAD7-44d8-BBD7-CCE9431645EC}">
+                        <a14:shadowObscured xmlns:a14="http://schemas.microsoft.com/office/drawing/2010/main"/>
+                      </a:ext>
+                    </a:extLst>
                   </pic:spPr>
                 </pic:pic>
               </a:graphicData>
@@ -3191,12 +3320,12 @@
         <w:pStyle w:val="Heading2"/>
         <w:spacing w:line="360" w:lineRule="auto"/>
       </w:pPr>
-      <w:bookmarkStart w:id="16" w:name="_Toc292189087"/>
+      <w:bookmarkStart w:id="15" w:name="_Toc292190583"/>
       <w:r>
         <w:lastRenderedPageBreak/>
         <w:t>PYTHON CODE:</w:t>
       </w:r>
-      <w:bookmarkEnd w:id="16"/>
+      <w:bookmarkEnd w:id="15"/>
     </w:p>
     <w:p>
       <w:pPr>
@@ -3224,7 +3353,7 @@
                     </pic:cNvPicPr>
                   </pic:nvPicPr>
                   <pic:blipFill>
-                    <a:blip r:embed="rId15" cstate="print"/>
+                    <a:blip r:embed="rId16" cstate="print"/>
                     <a:srcRect t="3862" r="12980" b="26931"/>
                     <a:stretch>
                       <a:fillRect/>
@@ -3279,12 +3408,12 @@
         <w:pStyle w:val="Heading1"/>
         <w:spacing w:line="360" w:lineRule="auto"/>
       </w:pPr>
-      <w:bookmarkStart w:id="17" w:name="_Toc292189088"/>
+      <w:bookmarkStart w:id="16" w:name="_Toc292190584"/>
       <w:r>
         <w:lastRenderedPageBreak/>
         <w:t>Testing Strategy:</w:t>
       </w:r>
-      <w:bookmarkEnd w:id="17"/>
+      <w:bookmarkEnd w:id="16"/>
     </w:p>
     <w:p>
       <w:pPr>
@@ -3485,203 +3614,189 @@
         <w:pStyle w:val="Heading1"/>
         <w:spacing w:line="360" w:lineRule="auto"/>
       </w:pPr>
-      <w:bookmarkStart w:id="18" w:name="_Toc292189089"/>
+      <w:bookmarkStart w:id="17" w:name="_Toc292190585"/>
       <w:r>
         <w:t>Testing Results:</w:t>
       </w:r>
+      <w:bookmarkEnd w:id="17"/>
+    </w:p>
+    <w:p>
+      <w:pPr>
+        <w:rPr>
+          <w:sz w:val="24"/>
+        </w:rPr>
+      </w:pPr>
+      <w:r>
+        <w:rPr>
+          <w:sz w:val="24"/>
+        </w:rPr>
+        <w:t xml:space="preserve">The system tested as expected. </w:t>
+      </w:r>
+      <w:r>
+        <w:rPr>
+          <w:sz w:val="24"/>
+        </w:rPr>
+        <w:t xml:space="preserve"> </w:t>
+      </w:r>
+    </w:p>
+    <w:p>
+      <w:pPr>
+        <w:rPr>
+          <w:sz w:val="24"/>
+        </w:rPr>
+      </w:pPr>
+      <w:r>
+        <w:rPr>
+          <w:sz w:val="24"/>
+        </w:rPr>
+        <w:t>&lt;&lt;</w:t>
+      </w:r>
+      <w:r>
+        <w:rPr>
+          <w:sz w:val="24"/>
+        </w:rPr>
+        <w:t xml:space="preserve">TODO </w:t>
+      </w:r>
+      <w:r>
+        <w:rPr>
+          <w:sz w:val="24"/>
+        </w:rPr>
+        <w:t>DISCUSS MORE HERE&gt;&gt;</w:t>
+      </w:r>
+    </w:p>
+    <w:p>
+      <w:pPr>
+        <w:pStyle w:val="Heading1"/>
+        <w:spacing w:line="360" w:lineRule="auto"/>
+      </w:pPr>
+      <w:bookmarkStart w:id="18" w:name="_Toc292190586"/>
+      <w:r>
+        <w:t>User Manual:</w:t>
+      </w:r>
       <w:bookmarkEnd w:id="18"/>
     </w:p>
     <w:p>
       <w:pPr>
-        <w:rPr>
-          <w:sz w:val="24"/>
-        </w:rPr>
-      </w:pPr>
-      <w:r>
-        <w:rPr>
-          <w:sz w:val="24"/>
-        </w:rPr>
-        <w:t xml:space="preserve">The system tested as expected. </w:t>
-      </w:r>
-      <w:r>
-        <w:rPr>
-          <w:sz w:val="24"/>
-        </w:rPr>
-        <w:t xml:space="preserve"> </w:t>
-      </w:r>
-    </w:p>
-    <w:p>
-      <w:pPr>
-        <w:rPr>
-          <w:sz w:val="24"/>
-        </w:rPr>
-      </w:pPr>
-      <w:r>
-        <w:rPr>
-          <w:sz w:val="24"/>
-        </w:rPr>
+        <w:spacing w:line="360" w:lineRule="auto"/>
+      </w:pPr>
+      <w:r>
         <w:t>&lt;&lt;</w:t>
       </w:r>
       <w:r>
-        <w:rPr>
-          <w:sz w:val="24"/>
-        </w:rPr>
         <w:t xml:space="preserve">TODO </w:t>
       </w:r>
       <w:r>
-        <w:rPr>
-          <w:sz w:val="24"/>
-        </w:rPr>
-        <w:t>DISCUSS MORE HERE&gt;&gt;</w:t>
-      </w:r>
-    </w:p>
-    <w:p>
-      <w:pPr>
-        <w:spacing w:line="360" w:lineRule="auto"/>
-      </w:pPr>
+        <w:t>INCLUDE INSTRUCTIONS&gt;&gt;</w:t>
+      </w:r>
+    </w:p>
+    <w:p>
+      <w:pPr>
+        <w:pStyle w:val="Heading2"/>
+      </w:pPr>
+      <w:bookmarkStart w:id="19" w:name="_Toc292190587"/>
+      <w:r>
+        <w:t>Initial Setup:</w:t>
+      </w:r>
+      <w:bookmarkEnd w:id="19"/>
+    </w:p>
+    <w:p>
+      <w:r>
+        <w:t>&lt;&lt;TODO Add instructions for setting up PI and connecting&gt;&gt;</w:t>
+      </w:r>
+    </w:p>
+    <w:p/>
+    <w:p>
+      <w:pPr>
+        <w:pStyle w:val="Heading2"/>
+      </w:pPr>
+      <w:bookmarkStart w:id="20" w:name="_Toc292190588"/>
+      <w:r>
+        <w:lastRenderedPageBreak/>
+        <w:t>Modify Setup:</w:t>
+      </w:r>
+      <w:bookmarkEnd w:id="20"/>
+    </w:p>
+    <w:p>
+      <w:r>
+        <w:t xml:space="preserve">&lt;&lt;TODO Add instructions for changing the </w:t>
+      </w:r>
+      <w:r>
+        <w:t>initial</w:t>
+      </w:r>
+      <w:r>
+        <w:t xml:space="preserve"> settings in </w:t>
+      </w:r>
+      <w:proofErr w:type="spellStart"/>
+      <w:r>
+        <w:t>Config</w:t>
+      </w:r>
+      <w:proofErr w:type="spellEnd"/>
+      <w:r>
+        <w:t xml:space="preserve">, and </w:t>
+      </w:r>
+      <w:proofErr w:type="gramStart"/>
+      <w:r>
+        <w:t>Adding</w:t>
+      </w:r>
+      <w:proofErr w:type="gramEnd"/>
+      <w:r>
+        <w:t xml:space="preserve"> new sensors&gt;&gt;</w:t>
+      </w:r>
+    </w:p>
+    <w:p/>
+    <w:p>
+      <w:pPr>
+        <w:pStyle w:val="Heading2"/>
+      </w:pPr>
+      <w:bookmarkStart w:id="21" w:name="_Toc292190589"/>
+      <w:r>
+        <w:t>Daily Use:</w:t>
+      </w:r>
+      <w:bookmarkEnd w:id="21"/>
+    </w:p>
+    <w:p>
+      <w:r>
+        <w:t>&lt;&lt; TODO adjusting sensors are needed&gt;&gt;</w:t>
+      </w:r>
+    </w:p>
+    <w:p/>
+    <w:p>
+      <w:pPr>
+        <w:pStyle w:val="Heading2"/>
+      </w:pPr>
+      <w:bookmarkStart w:id="22" w:name="_Toc292190590"/>
+      <w:r>
+        <w:t>Expand Use/Script Writing:</w:t>
+      </w:r>
+      <w:bookmarkEnd w:id="22"/>
+    </w:p>
+    <w:p>
+      <w:r>
+        <w:t xml:space="preserve">&lt;&lt;TODO simple guide on writing scripts, example in python, however any language that can do GETs, and POST can be used, </w:t>
+      </w:r>
+      <w:proofErr w:type="spellStart"/>
+      <w:r>
+        <w:t>Javascript</w:t>
+      </w:r>
+      <w:proofErr w:type="spellEnd"/>
+      <w:r>
+        <w:t>, Python, Java, C#, C, C++, pretty much any language…&gt;&gt;</w:t>
+      </w:r>
+    </w:p>
+    <w:p>
+      <w:bookmarkStart w:id="23" w:name="_GoBack"/>
+      <w:bookmarkEnd w:id="23"/>
     </w:p>
     <w:p>
       <w:pPr>
         <w:pStyle w:val="Heading1"/>
         <w:spacing w:line="360" w:lineRule="auto"/>
       </w:pPr>
-      <w:bookmarkStart w:id="19" w:name="_Toc292189090"/>
-      <w:r>
-        <w:t>User Manual:</w:t>
-      </w:r>
-      <w:bookmarkEnd w:id="19"/>
-    </w:p>
-    <w:p>
-      <w:pPr>
-        <w:spacing w:line="360" w:lineRule="auto"/>
-      </w:pPr>
-      <w:r>
-        <w:t>&lt;&lt;</w:t>
-      </w:r>
-      <w:r>
-        <w:t xml:space="preserve">TODO </w:t>
-      </w:r>
-      <w:r>
-        <w:t>INCLUDE INSTRUCTIONS&gt;&gt;</w:t>
-      </w:r>
-    </w:p>
-    <w:p>
-      <w:pPr>
-        <w:pStyle w:val="Heading2"/>
-      </w:pPr>
-      <w:bookmarkStart w:id="20" w:name="_Toc292189091"/>
-      <w:r>
-        <w:t>Initial Setup:</w:t>
-      </w:r>
-      <w:bookmarkEnd w:id="20"/>
-    </w:p>
-    <w:p>
-      <w:r>
-        <w:t>&lt;&lt;TODO Add instructions for setting up PI and connecting&gt;&gt;</w:t>
-      </w:r>
-    </w:p>
-    <w:p/>
-    <w:p>
-      <w:pPr>
-        <w:pStyle w:val="Heading2"/>
-      </w:pPr>
-      <w:bookmarkStart w:id="21" w:name="_Toc292189092"/>
-      <w:r>
-        <w:t>Modify Setup:</w:t>
-      </w:r>
-      <w:bookmarkEnd w:id="21"/>
-    </w:p>
-    <w:p>
-      <w:r>
-        <w:t xml:space="preserve">&lt;&lt;TODO Add instructions for changing the </w:t>
-      </w:r>
-      <w:proofErr w:type="spellStart"/>
-      <w:r>
-        <w:t>intial</w:t>
-      </w:r>
-      <w:proofErr w:type="spellEnd"/>
-      <w:r>
-        <w:t xml:space="preserve"> settings in </w:t>
-      </w:r>
-      <w:proofErr w:type="spellStart"/>
-      <w:r>
-        <w:t>Config</w:t>
-      </w:r>
-      <w:proofErr w:type="spellEnd"/>
-      <w:r>
-        <w:t xml:space="preserve">, and </w:t>
-      </w:r>
-      <w:proofErr w:type="gramStart"/>
-      <w:r>
-        <w:t>Adding</w:t>
-      </w:r>
-      <w:proofErr w:type="gramEnd"/>
-      <w:r>
-        <w:t xml:space="preserve"> new sensors&gt;&gt;</w:t>
-      </w:r>
-    </w:p>
-    <w:p/>
-    <w:p>
-      <w:pPr>
-        <w:pStyle w:val="Heading2"/>
-      </w:pPr>
-      <w:bookmarkStart w:id="22" w:name="_Toc292189093"/>
-      <w:r>
-        <w:t>Daily Use:</w:t>
-      </w:r>
-      <w:bookmarkEnd w:id="22"/>
-    </w:p>
-    <w:p>
-      <w:r>
-        <w:t>&lt;&lt; TODO adjusting sensors are needed&gt;&gt;</w:t>
-      </w:r>
-    </w:p>
-    <w:p/>
-    <w:p>
-      <w:pPr>
-        <w:pStyle w:val="Heading2"/>
-      </w:pPr>
-      <w:bookmarkStart w:id="23" w:name="_Toc292189094"/>
-      <w:r>
-        <w:t>Expand Use/Script Writing:</w:t>
-      </w:r>
-      <w:bookmarkEnd w:id="23"/>
-    </w:p>
-    <w:p>
-      <w:r>
-        <w:t xml:space="preserve">&lt;&lt;TODO simple guide on writing scripts, example in python, however any language that can do GETs, and POST can be used, </w:t>
-      </w:r>
-      <w:proofErr w:type="spellStart"/>
-      <w:r>
-        <w:t>Javascript</w:t>
-      </w:r>
-      <w:proofErr w:type="spellEnd"/>
-      <w:r>
-        <w:t>, Python, Java, C#, C, C++, pretty much any language…&gt;&gt;</w:t>
-      </w:r>
-    </w:p>
-    <w:p/>
-    <w:p>
-      <w:pPr>
-        <w:pStyle w:val="Heading1"/>
-        <w:spacing w:line="360" w:lineRule="auto"/>
-      </w:pPr>
-      <w:bookmarkStart w:id="24" w:name="_Toc292189095"/>
+      <w:bookmarkStart w:id="24" w:name="_Toc292190591"/>
       <w:r>
         <w:t>User Interface:</w:t>
       </w:r>
       <w:bookmarkEnd w:id="24"/>
-    </w:p>
-    <w:p>
-      <w:r>
-        <w:t>&lt;&lt;</w:t>
-      </w:r>
-      <w:r>
-        <w:t xml:space="preserve">TODO </w:t>
-      </w:r>
-      <w:r>
-        <w:t>DISCUSS IMAGES&gt;&gt;</w:t>
-      </w:r>
     </w:p>
     <w:p>
       <w:pPr>
@@ -3709,7 +3824,7 @@
                     </pic:cNvPicPr>
                   </pic:nvPicPr>
                   <pic:blipFill rotWithShape="1">
-                    <a:blip r:embed="rId16">
+                    <a:blip r:embed="rId17">
                       <a:extLst>
                         <a:ext uri="{28A0092B-C50C-407E-A947-70E740481C1C}">
                           <a14:useLocalDpi xmlns:a14="http://schemas.microsoft.com/office/drawing/2010/main" val="0"/>
@@ -3748,6 +3863,19 @@
       <w:pPr>
         <w:spacing w:line="360" w:lineRule="auto"/>
       </w:pPr>
+      <w:proofErr w:type="gramStart"/>
+      <w:r>
+        <w:t>Main Setup Screen.</w:t>
+      </w:r>
+      <w:proofErr w:type="gramEnd"/>
+      <w:r>
+        <w:t xml:space="preserve"> This is where a user will input, update, and view sensor information.</w:t>
+      </w:r>
+    </w:p>
+    <w:p>
+      <w:pPr>
+        <w:spacing w:line="360" w:lineRule="auto"/>
+      </w:pPr>
       <w:r>
         <w:rPr>
           <w:noProof/>
@@ -3771,7 +3899,7 @@
                     </pic:cNvPicPr>
                   </pic:nvPicPr>
                   <pic:blipFill rotWithShape="1">
-                    <a:blip r:embed="rId17">
+                    <a:blip r:embed="rId18">
                       <a:extLst>
                         <a:ext uri="{28A0092B-C50C-407E-A947-70E740481C1C}">
                           <a14:useLocalDpi xmlns:a14="http://schemas.microsoft.com/office/drawing/2010/main" val="0"/>
@@ -3811,9 +3939,34 @@
         <w:spacing w:line="360" w:lineRule="auto"/>
       </w:pPr>
       <w:r>
+        <w:t xml:space="preserve">Main screen, showing visual validation of each input field. </w:t>
+      </w:r>
+      <w:proofErr w:type="gramStart"/>
+      <w:r>
+        <w:t>Green is acceptable input</w:t>
+      </w:r>
+      <w:proofErr w:type="gramEnd"/>
+      <w:r>
+        <w:t xml:space="preserve">, </w:t>
+      </w:r>
+      <w:proofErr w:type="gramStart"/>
+      <w:r>
+        <w:t>Red is incorrect</w:t>
+      </w:r>
+      <w:proofErr w:type="gramEnd"/>
+      <w:r>
+        <w:t>.</w:t>
+      </w:r>
+    </w:p>
+    <w:p>
+      <w:pPr>
+        <w:spacing w:line="360" w:lineRule="auto"/>
+      </w:pPr>
+      <w:r>
         <w:rPr>
           <w:noProof/>
         </w:rPr>
+        <w:lastRenderedPageBreak/>
         <w:drawing>
           <wp:inline distT="0" distB="0" distL="0" distR="0" wp14:anchorId="1E67B7D2" wp14:editId="3788E0A8">
             <wp:extent cx="5943600" cy="3923030"/>
@@ -3832,7 +3985,7 @@
                     </pic:cNvPicPr>
                   </pic:nvPicPr>
                   <pic:blipFill rotWithShape="1">
-                    <a:blip r:embed="rId18">
+                    <a:blip r:embed="rId19">
                       <a:extLst>
                         <a:ext uri="{28A0092B-C50C-407E-A947-70E740481C1C}">
                           <a14:useLocalDpi xmlns:a14="http://schemas.microsoft.com/office/drawing/2010/main" val="0"/>
@@ -3872,6 +4025,14 @@
         <w:spacing w:line="360" w:lineRule="auto"/>
       </w:pPr>
       <w:r>
+        <w:t>Image shows the date selector. When a user clicks on a date field, this helper will pop up to make for easier date selection.</w:t>
+      </w:r>
+    </w:p>
+    <w:p>
+      <w:pPr>
+        <w:spacing w:line="360" w:lineRule="auto"/>
+      </w:pPr>
+      <w:r>
         <w:rPr>
           <w:noProof/>
         </w:rPr>
@@ -3894,7 +4055,7 @@
                     </pic:cNvPicPr>
                   </pic:nvPicPr>
                   <pic:blipFill rotWithShape="1">
-                    <a:blip r:embed="rId19">
+                    <a:blip r:embed="rId20">
                       <a:extLst>
                         <a:ext uri="{28A0092B-C50C-407E-A947-70E740481C1C}">
                           <a14:useLocalDpi xmlns:a14="http://schemas.microsoft.com/office/drawing/2010/main" val="0"/>
@@ -3934,6 +4095,14 @@
         <w:spacing w:line="360" w:lineRule="auto"/>
       </w:pPr>
       <w:r>
+        <w:t>Image shows the time selector. When a user clicks on a time field the time selector helper will appear to allow for easier time inputting the times.</w:t>
+      </w:r>
+    </w:p>
+    <w:p>
+      <w:pPr>
+        <w:spacing w:line="360" w:lineRule="auto"/>
+      </w:pPr>
+      <w:r>
         <w:rPr>
           <w:noProof/>
         </w:rPr>
@@ -3955,7 +4124,7 @@
                     </pic:cNvPicPr>
                   </pic:nvPicPr>
                   <pic:blipFill>
-                    <a:blip r:embed="rId20">
+                    <a:blip r:embed="rId21">
                       <a:extLst>
                         <a:ext uri="{28A0092B-C50C-407E-A947-70E740481C1C}">
                           <a14:useLocalDpi xmlns:a14="http://schemas.microsoft.com/office/drawing/2010/main" val="0"/>
@@ -3992,10 +4161,18 @@
         <w:spacing w:line="360" w:lineRule="auto"/>
       </w:pPr>
       <w:r>
+        <w:lastRenderedPageBreak/>
+        <w:t>Image shows the temperature selectors. When a user clicks on either of the temperature fields this helper will pop up and allow the user to select the correct temp for on and off settings.</w:t>
+      </w:r>
+    </w:p>
+    <w:p>
+      <w:pPr>
+        <w:spacing w:line="360" w:lineRule="auto"/>
+      </w:pPr>
+      <w:r>
         <w:rPr>
           <w:noProof/>
         </w:rPr>
-        <w:lastRenderedPageBreak/>
         <w:drawing>
           <wp:inline distT="0" distB="0" distL="0" distR="0" wp14:anchorId="3540D64A" wp14:editId="2DF7E2C5">
             <wp:extent cx="5129406" cy="3162300"/>
@@ -4014,7 +4191,7 @@
                     </pic:cNvPicPr>
                   </pic:nvPicPr>
                   <pic:blipFill>
-                    <a:blip r:embed="rId21">
+                    <a:blip r:embed="rId22">
                       <a:extLst>
                         <a:ext uri="{28A0092B-C50C-407E-A947-70E740481C1C}">
                           <a14:useLocalDpi xmlns:a14="http://schemas.microsoft.com/office/drawing/2010/main" val="0"/>
@@ -4050,10 +4227,24 @@
       <w:pPr>
         <w:spacing w:line="360" w:lineRule="auto"/>
       </w:pPr>
+      <w:proofErr w:type="gramStart"/>
+      <w:r>
+        <w:t>A close up of the temperature selectors.</w:t>
+      </w:r>
+      <w:proofErr w:type="gramEnd"/>
+      <w:r>
+        <w:t xml:space="preserve"> Also you can see valid fields are displayed in green. The temperature helpers render to the screen orientation of size. They will not cut off the edge of the screen.</w:t>
+      </w:r>
+    </w:p>
+    <w:p>
+      <w:pPr>
+        <w:spacing w:line="360" w:lineRule="auto"/>
+      </w:pPr>
       <w:r>
         <w:rPr>
           <w:noProof/>
         </w:rPr>
+        <w:lastRenderedPageBreak/>
         <w:drawing>
           <wp:inline distT="0" distB="0" distL="0" distR="0" wp14:anchorId="456E468E" wp14:editId="68787F70">
             <wp:extent cx="2618943" cy="4673518"/>
@@ -4072,7 +4263,7 @@
                     </pic:cNvPicPr>
                   </pic:nvPicPr>
                   <pic:blipFill rotWithShape="1">
-                    <a:blip r:embed="rId22">
+                    <a:blip r:embed="rId23">
                       <a:extLst>
                         <a:ext uri="{28A0092B-C50C-407E-A947-70E740481C1C}">
                           <a14:useLocalDpi xmlns:a14="http://schemas.microsoft.com/office/drawing/2010/main" val="0"/>
@@ -4111,6 +4302,12 @@
       <w:pPr>
         <w:spacing w:line="360" w:lineRule="auto"/>
       </w:pPr>
+      <w:r>
+        <w:t xml:space="preserve">This image shows that when the screen size changes the </w:t>
+      </w:r>
+      <w:r>
+        <w:t>temperature helpers adjust for it.</w:t>
+      </w:r>
     </w:p>
     <w:p>
       <w:pPr>
@@ -4138,7 +4335,7 @@
                     </pic:cNvPicPr>
                   </pic:nvPicPr>
                   <pic:blipFill>
-                    <a:blip r:embed="rId23">
+                    <a:blip r:embed="rId24">
                       <a:extLst>
                         <a:ext uri="{28A0092B-C50C-407E-A947-70E740481C1C}">
                           <a14:useLocalDpi xmlns:a14="http://schemas.microsoft.com/office/drawing/2010/main" val="0"/>
@@ -4191,7 +4388,7 @@
                     </pic:cNvPicPr>
                   </pic:nvPicPr>
                   <pic:blipFill>
-                    <a:blip r:embed="rId24">
+                    <a:blip r:embed="rId25">
                       <a:extLst>
                         <a:ext uri="{28A0092B-C50C-407E-A947-70E740481C1C}">
                           <a14:useLocalDpi xmlns:a14="http://schemas.microsoft.com/office/drawing/2010/main" val="0"/>
@@ -4228,9 +4425,18 @@
         <w:spacing w:line="360" w:lineRule="auto"/>
       </w:pPr>
       <w:r>
+        <w:t>The sensor list is populated with all sensors in the DB (left). If there are not a blank list (right) will be shown.</w:t>
+      </w:r>
+    </w:p>
+    <w:p>
+      <w:pPr>
+        <w:spacing w:line="360" w:lineRule="auto"/>
+      </w:pPr>
+      <w:r>
         <w:rPr>
           <w:noProof/>
         </w:rPr>
+        <w:lastRenderedPageBreak/>
         <w:drawing>
           <wp:inline distT="0" distB="0" distL="0" distR="0" wp14:anchorId="6E264A85" wp14:editId="23FCB279">
             <wp:extent cx="5943600" cy="2817495"/>
@@ -4249,7 +4455,7 @@
                     </pic:cNvPicPr>
                   </pic:nvPicPr>
                   <pic:blipFill>
-                    <a:blip r:embed="rId25">
+                    <a:blip r:embed="rId26">
                       <a:extLst>
                         <a:ext uri="{28A0092B-C50C-407E-A947-70E740481C1C}">
                           <a14:useLocalDpi xmlns:a14="http://schemas.microsoft.com/office/drawing/2010/main" val="0"/>
@@ -4285,11 +4491,9 @@
       <w:pPr>
         <w:spacing w:line="360" w:lineRule="auto"/>
       </w:pPr>
-    </w:p>
-    <w:p>
-      <w:pPr>
-        <w:spacing w:line="360" w:lineRule="auto"/>
-      </w:pPr>
+      <w:r>
+        <w:t>Shows a main page with no sensors added, but all the fields are filled out and validated. The use simply needs to press the ‘Add Sensor’ button, and the information will be sent to the DB.</w:t>
+      </w:r>
     </w:p>
     <w:p>
       <w:pPr>
@@ -4300,8 +4504,8 @@
           <w:noProof/>
         </w:rPr>
         <w:drawing>
-          <wp:inline distT="0" distB="0" distL="0" distR="0" wp14:anchorId="5DED0EC2" wp14:editId="0121FFA1">
-            <wp:extent cx="4354045" cy="1600200"/>
+          <wp:inline distT="0" distB="0" distL="0" distR="0" wp14:anchorId="5DED0EC2" wp14:editId="508BE9CD">
+            <wp:extent cx="3657600" cy="1344242"/>
             <wp:effectExtent l="0" t="0" r="0" b="0"/>
             <wp:docPr id="11" name="Picture 11" descr="Mac:Users:josh:Desktop:JoshBairdGit:MoistureSensingSprinkler:Design:UI_images:05_delete.png"/>
             <wp:cNvGraphicFramePr>
@@ -4312,70 +4516,6 @@
                 <pic:pic xmlns:pic="http://schemas.openxmlformats.org/drawingml/2006/picture">
                   <pic:nvPicPr>
                     <pic:cNvPr id="0" name="Picture 6" descr="Mac:Users:josh:Desktop:JoshBairdGit:MoistureSensingSprinkler:Design:UI_images:05_delete.png"/>
-                    <pic:cNvPicPr>
-                      <a:picLocks noChangeAspect="1" noChangeArrowheads="1"/>
-                    </pic:cNvPicPr>
-                  </pic:nvPicPr>
-                  <pic:blipFill>
-                    <a:blip r:embed="rId26">
-                      <a:extLst>
-                        <a:ext uri="{28A0092B-C50C-407E-A947-70E740481C1C}">
-                          <a14:useLocalDpi xmlns:a14="http://schemas.microsoft.com/office/drawing/2010/main" val="0"/>
-                        </a:ext>
-                      </a:extLst>
-                    </a:blip>
-                    <a:srcRect/>
-                    <a:stretch>
-                      <a:fillRect/>
-                    </a:stretch>
-                  </pic:blipFill>
-                  <pic:spPr bwMode="auto">
-                    <a:xfrm>
-                      <a:off x="0" y="0"/>
-                      <a:ext cx="4354756" cy="1600461"/>
-                    </a:xfrm>
-                    <a:prstGeom prst="rect">
-                      <a:avLst/>
-                    </a:prstGeom>
-                    <a:noFill/>
-                    <a:ln>
-                      <a:noFill/>
-                    </a:ln>
-                  </pic:spPr>
-                </pic:pic>
-              </a:graphicData>
-            </a:graphic>
-          </wp:inline>
-        </w:drawing>
-      </w:r>
-    </w:p>
-    <w:p>
-      <w:pPr>
-        <w:spacing w:line="360" w:lineRule="auto"/>
-      </w:pPr>
-    </w:p>
-    <w:p>
-      <w:pPr>
-        <w:spacing w:line="360" w:lineRule="auto"/>
-      </w:pPr>
-      <w:r>
-        <w:rPr>
-          <w:noProof/>
-        </w:rPr>
-        <w:lastRenderedPageBreak/>
-        <w:drawing>
-          <wp:inline distT="0" distB="0" distL="0" distR="0" wp14:anchorId="44B25000" wp14:editId="6C41B285">
-            <wp:extent cx="5943600" cy="5720080"/>
-            <wp:effectExtent l="0" t="0" r="0" b="0"/>
-            <wp:docPr id="19" name="Picture 19" descr="Mac:Users:josh:Desktop:JoshBairdGit:MoistureSensingSprinkler:Design:UI_images:11_config_page.png"/>
-            <wp:cNvGraphicFramePr>
-              <a:graphicFrameLocks xmlns:a="http://schemas.openxmlformats.org/drawingml/2006/main" noChangeAspect="1"/>
-            </wp:cNvGraphicFramePr>
-            <a:graphic xmlns:a="http://schemas.openxmlformats.org/drawingml/2006/main">
-              <a:graphicData uri="http://schemas.openxmlformats.org/drawingml/2006/picture">
-                <pic:pic xmlns:pic="http://schemas.openxmlformats.org/drawingml/2006/picture">
-                  <pic:nvPicPr>
-                    <pic:cNvPr id="0" name="Picture 14" descr="Mac:Users:josh:Desktop:JoshBairdGit:MoistureSensingSprinkler:Design:UI_images:11_config_page.png"/>
                     <pic:cNvPicPr>
                       <a:picLocks noChangeAspect="1" noChangeArrowheads="1"/>
                     </pic:cNvPicPr>
@@ -4396,7 +4536,7 @@
                   <pic:spPr bwMode="auto">
                     <a:xfrm>
                       <a:off x="0" y="0"/>
-                      <a:ext cx="5943600" cy="5720080"/>
+                      <a:ext cx="3658605" cy="1344611"/>
                     </a:xfrm>
                     <a:prstGeom prst="rect">
                       <a:avLst/>
@@ -4418,15 +4558,28 @@
         <w:spacing w:line="360" w:lineRule="auto"/>
       </w:pPr>
       <w:r>
+        <w:t>There are notifications for deletion of entries as well.</w:t>
+      </w:r>
+    </w:p>
+    <w:p>
+      <w:pPr>
+        <w:spacing w:line="360" w:lineRule="auto"/>
+      </w:pPr>
+    </w:p>
+    <w:p>
+      <w:pPr>
+        <w:spacing w:line="360" w:lineRule="auto"/>
+      </w:pPr>
+      <w:r>
         <w:rPr>
           <w:noProof/>
         </w:rPr>
         <w:lastRenderedPageBreak/>
         <w:drawing>
-          <wp:inline distT="0" distB="0" distL="0" distR="0" wp14:anchorId="39D1E901" wp14:editId="02A71FA0">
+          <wp:inline distT="0" distB="0" distL="0" distR="0" wp14:anchorId="44B25000" wp14:editId="6C41B285">
             <wp:extent cx="5943600" cy="5720080"/>
             <wp:effectExtent l="0" t="0" r="0" b="0"/>
-            <wp:docPr id="20" name="Picture 20" descr="Mac:Users:josh:Desktop:JoshBairdGit:MoistureSensingSprinkler:Design:UI_images:11_config_page_info.png"/>
+            <wp:docPr id="19" name="Picture 19" descr="Mac:Users:josh:Desktop:JoshBairdGit:MoistureSensingSprinkler:Design:UI_images:11_config_page.png"/>
             <wp:cNvGraphicFramePr>
               <a:graphicFrameLocks xmlns:a="http://schemas.openxmlformats.org/drawingml/2006/main" noChangeAspect="1"/>
             </wp:cNvGraphicFramePr>
@@ -4434,7 +4587,7 @@
               <a:graphicData uri="http://schemas.openxmlformats.org/drawingml/2006/picture">
                 <pic:pic xmlns:pic="http://schemas.openxmlformats.org/drawingml/2006/picture">
                   <pic:nvPicPr>
-                    <pic:cNvPr id="0" name="Picture 15" descr="Mac:Users:josh:Desktop:JoshBairdGit:MoistureSensingSprinkler:Design:UI_images:11_config_page_info.png"/>
+                    <pic:cNvPr id="0" name="Picture 14" descr="Mac:Users:josh:Desktop:JoshBairdGit:MoistureSensingSprinkler:Design:UI_images:11_config_page.png"/>
                     <pic:cNvPicPr>
                       <a:picLocks noChangeAspect="1" noChangeArrowheads="1"/>
                     </pic:cNvPicPr>
@@ -4476,13 +4629,88 @@
       <w:pPr>
         <w:spacing w:line="360" w:lineRule="auto"/>
       </w:pPr>
+      <w:r>
+        <w:t>This image shows the configuration page. A sensor type requires a configuration in order to determine the min and max values for that sensor type. This is used to abstract the ADC values from sensors and allow the user to use more meaningful values such as percentage.</w:t>
+      </w:r>
+    </w:p>
+    <w:p>
+      <w:pPr>
+        <w:spacing w:line="360" w:lineRule="auto"/>
+      </w:pPr>
+      <w:r>
+        <w:rPr>
+          <w:noProof/>
+        </w:rPr>
+        <w:lastRenderedPageBreak/>
+        <w:drawing>
+          <wp:inline distT="0" distB="0" distL="0" distR="0" wp14:anchorId="39D1E901" wp14:editId="02A71FA0">
+            <wp:extent cx="5943600" cy="5720080"/>
+            <wp:effectExtent l="0" t="0" r="0" b="0"/>
+            <wp:docPr id="20" name="Picture 20" descr="Mac:Users:josh:Desktop:JoshBairdGit:MoistureSensingSprinkler:Design:UI_images:11_config_page_info.png"/>
+            <wp:cNvGraphicFramePr>
+              <a:graphicFrameLocks xmlns:a="http://schemas.openxmlformats.org/drawingml/2006/main" noChangeAspect="1"/>
+            </wp:cNvGraphicFramePr>
+            <a:graphic xmlns:a="http://schemas.openxmlformats.org/drawingml/2006/main">
+              <a:graphicData uri="http://schemas.openxmlformats.org/drawingml/2006/picture">
+                <pic:pic xmlns:pic="http://schemas.openxmlformats.org/drawingml/2006/picture">
+                  <pic:nvPicPr>
+                    <pic:cNvPr id="0" name="Picture 15" descr="Mac:Users:josh:Desktop:JoshBairdGit:MoistureSensingSprinkler:Design:UI_images:11_config_page_info.png"/>
+                    <pic:cNvPicPr>
+                      <a:picLocks noChangeAspect="1" noChangeArrowheads="1"/>
+                    </pic:cNvPicPr>
+                  </pic:nvPicPr>
+                  <pic:blipFill>
+                    <a:blip r:embed="rId29">
+                      <a:extLst>
+                        <a:ext uri="{28A0092B-C50C-407E-A947-70E740481C1C}">
+                          <a14:useLocalDpi xmlns:a14="http://schemas.microsoft.com/office/drawing/2010/main" val="0"/>
+                        </a:ext>
+                      </a:extLst>
+                    </a:blip>
+                    <a:srcRect/>
+                    <a:stretch>
+                      <a:fillRect/>
+                    </a:stretch>
+                  </pic:blipFill>
+                  <pic:spPr bwMode="auto">
+                    <a:xfrm>
+                      <a:off x="0" y="0"/>
+                      <a:ext cx="5943600" cy="5720080"/>
+                    </a:xfrm>
+                    <a:prstGeom prst="rect">
+                      <a:avLst/>
+                    </a:prstGeom>
+                    <a:noFill/>
+                    <a:ln>
+                      <a:noFill/>
+                    </a:ln>
+                  </pic:spPr>
+                </pic:pic>
+              </a:graphicData>
+            </a:graphic>
+          </wp:inline>
+        </w:drawing>
+      </w:r>
+    </w:p>
+    <w:p>
+      <w:pPr>
+        <w:spacing w:line="360" w:lineRule="auto"/>
+      </w:pPr>
+      <w:r>
+        <w:t>This image shows that when you click on the type of the sensor the information is display in the information area.</w:t>
+      </w:r>
+    </w:p>
+    <w:p>
+      <w:pPr>
+        <w:spacing w:line="360" w:lineRule="auto"/>
+      </w:pPr>
     </w:p>
     <w:p>
       <w:pPr>
         <w:pStyle w:val="Heading1"/>
         <w:spacing w:line="360" w:lineRule="auto"/>
       </w:pPr>
-      <w:bookmarkStart w:id="25" w:name="_Toc292189096"/>
+      <w:bookmarkStart w:id="25" w:name="_Toc292190592"/>
       <w:r>
         <w:t>Conclusion:</w:t>
       </w:r>
@@ -4504,8 +4732,9 @@
         <w:pStyle w:val="Heading1"/>
         <w:spacing w:line="360" w:lineRule="auto"/>
       </w:pPr>
-      <w:bookmarkStart w:id="26" w:name="_Toc292189097"/>
-      <w:r>
+      <w:bookmarkStart w:id="26" w:name="_Toc292190593"/>
+      <w:r>
+        <w:lastRenderedPageBreak/>
         <w:t>References:</w:t>
       </w:r>
       <w:bookmarkEnd w:id="26"/>
@@ -4561,7 +4790,7 @@
         <w:rFonts w:ascii="Courier New" w:hAnsi="Courier New" w:cs="Courier New" w:hint="default"/>
       </w:rPr>
     </w:lvl>
-    <w:lvl w:ilvl="2" w:tplc="04090005" w:tentative="1">
+    <w:lvl w:ilvl="2" w:tplc="04090005">
       <w:start w:val="1"/>
       <w:numFmt w:val="bullet"/>
       <w:lvlText w:val=""/>
@@ -4760,6 +4989,119 @@
     </w:lvl>
   </w:abstractNum>
   <w:abstractNum w:abstractNumId="2">
+    <w:nsid w:val="669944D8"/>
+    <w:multiLevelType w:val="hybridMultilevel"/>
+    <w:tmpl w:val="8BF4A4B4"/>
+    <w:lvl w:ilvl="0" w:tplc="04090001">
+      <w:start w:val="1"/>
+      <w:numFmt w:val="bullet"/>
+      <w:lvlText w:val=""/>
+      <w:lvlJc w:val="left"/>
+      <w:pPr>
+        <w:ind w:left="1440" w:hanging="360"/>
+      </w:pPr>
+      <w:rPr>
+        <w:rFonts w:ascii="Symbol" w:hAnsi="Symbol" w:hint="default"/>
+      </w:rPr>
+    </w:lvl>
+    <w:lvl w:ilvl="1" w:tplc="04090003">
+      <w:start w:val="1"/>
+      <w:numFmt w:val="bullet"/>
+      <w:lvlText w:val="o"/>
+      <w:lvlJc w:val="left"/>
+      <w:pPr>
+        <w:ind w:left="2160" w:hanging="360"/>
+      </w:pPr>
+      <w:rPr>
+        <w:rFonts w:ascii="Courier New" w:hAnsi="Courier New" w:hint="default"/>
+      </w:rPr>
+    </w:lvl>
+    <w:lvl w:ilvl="2" w:tplc="04090005" w:tentative="1">
+      <w:start w:val="1"/>
+      <w:numFmt w:val="bullet"/>
+      <w:lvlText w:val=""/>
+      <w:lvlJc w:val="left"/>
+      <w:pPr>
+        <w:ind w:left="2880" w:hanging="360"/>
+      </w:pPr>
+      <w:rPr>
+        <w:rFonts w:ascii="Wingdings" w:hAnsi="Wingdings" w:hint="default"/>
+      </w:rPr>
+    </w:lvl>
+    <w:lvl w:ilvl="3" w:tplc="04090001" w:tentative="1">
+      <w:start w:val="1"/>
+      <w:numFmt w:val="bullet"/>
+      <w:lvlText w:val=""/>
+      <w:lvlJc w:val="left"/>
+      <w:pPr>
+        <w:ind w:left="3600" w:hanging="360"/>
+      </w:pPr>
+      <w:rPr>
+        <w:rFonts w:ascii="Symbol" w:hAnsi="Symbol" w:hint="default"/>
+      </w:rPr>
+    </w:lvl>
+    <w:lvl w:ilvl="4" w:tplc="04090003" w:tentative="1">
+      <w:start w:val="1"/>
+      <w:numFmt w:val="bullet"/>
+      <w:lvlText w:val="o"/>
+      <w:lvlJc w:val="left"/>
+      <w:pPr>
+        <w:ind w:left="4320" w:hanging="360"/>
+      </w:pPr>
+      <w:rPr>
+        <w:rFonts w:ascii="Courier New" w:hAnsi="Courier New" w:hint="default"/>
+      </w:rPr>
+    </w:lvl>
+    <w:lvl w:ilvl="5" w:tplc="04090005" w:tentative="1">
+      <w:start w:val="1"/>
+      <w:numFmt w:val="bullet"/>
+      <w:lvlText w:val=""/>
+      <w:lvlJc w:val="left"/>
+      <w:pPr>
+        <w:ind w:left="5040" w:hanging="360"/>
+      </w:pPr>
+      <w:rPr>
+        <w:rFonts w:ascii="Wingdings" w:hAnsi="Wingdings" w:hint="default"/>
+      </w:rPr>
+    </w:lvl>
+    <w:lvl w:ilvl="6" w:tplc="04090001" w:tentative="1">
+      <w:start w:val="1"/>
+      <w:numFmt w:val="bullet"/>
+      <w:lvlText w:val=""/>
+      <w:lvlJc w:val="left"/>
+      <w:pPr>
+        <w:ind w:left="5760" w:hanging="360"/>
+      </w:pPr>
+      <w:rPr>
+        <w:rFonts w:ascii="Symbol" w:hAnsi="Symbol" w:hint="default"/>
+      </w:rPr>
+    </w:lvl>
+    <w:lvl w:ilvl="7" w:tplc="04090003" w:tentative="1">
+      <w:start w:val="1"/>
+      <w:numFmt w:val="bullet"/>
+      <w:lvlText w:val="o"/>
+      <w:lvlJc w:val="left"/>
+      <w:pPr>
+        <w:ind w:left="6480" w:hanging="360"/>
+      </w:pPr>
+      <w:rPr>
+        <w:rFonts w:ascii="Courier New" w:hAnsi="Courier New" w:hint="default"/>
+      </w:rPr>
+    </w:lvl>
+    <w:lvl w:ilvl="8" w:tplc="04090005" w:tentative="1">
+      <w:start w:val="1"/>
+      <w:numFmt w:val="bullet"/>
+      <w:lvlText w:val=""/>
+      <w:lvlJc w:val="left"/>
+      <w:pPr>
+        <w:ind w:left="7200" w:hanging="360"/>
+      </w:pPr>
+      <w:rPr>
+        <w:rFonts w:ascii="Wingdings" w:hAnsi="Wingdings" w:hint="default"/>
+      </w:rPr>
+    </w:lvl>
+  </w:abstractNum>
+  <w:abstractNum w:abstractNumId="3">
     <w:nsid w:val="72462E2C"/>
     <w:multiLevelType w:val="hybridMultilevel"/>
     <w:tmpl w:val="2C40E26C"/>
@@ -4852,6 +5194,9 @@
     <w:abstractNumId w:val="1"/>
   </w:num>
   <w:num w:numId="3">
+    <w:abstractNumId w:val="3"/>
+  </w:num>
+  <w:num w:numId="4">
     <w:abstractNumId w:val="2"/>
   </w:num>
 </w:numbering>
@@ -5689,7 +6034,7 @@
 </file>
 
 <file path=customXml/itemProps1.xml><?xml version="1.0" encoding="utf-8"?>
-<ds:datastoreItem xmlns:ds="http://schemas.openxmlformats.org/officeDocument/2006/customXml" ds:itemID="{65E81F3A-ABDB-F442-AD8E-EBDB3D0DEAD1}">
+<ds:datastoreItem xmlns:ds="http://schemas.openxmlformats.org/officeDocument/2006/customXml" ds:itemID="{06928754-C959-0642-A792-AA3CDDF19B27}">
   <ds:schemaRefs>
     <ds:schemaRef ds:uri="http://schemas.openxmlformats.org/officeDocument/2006/bibliography"/>
   </ds:schemaRefs>

</xml_diff>

<commit_message>
added presentation. updates to report
</commit_message>
<xml_diff>
--- a/Design/JB_Product_Report.docx
+++ b/Design/JB_Product_Report.docx
@@ -720,7 +720,7 @@
                 <w:noProof/>
                 <w:webHidden/>
               </w:rPr>
-              <w:t>4</w:t>
+              <w:t>5</w:t>
             </w:r>
             <w:r>
               <w:rPr>
@@ -2238,7 +2238,7 @@
                 <w:noProof/>
                 <w:webHidden/>
               </w:rPr>
-              <w:t>26</w:t>
+              <w:t>27</w:t>
             </w:r>
             <w:r>
               <w:rPr>
@@ -2307,7 +2307,7 @@
                 <w:noProof/>
                 <w:webHidden/>
               </w:rPr>
-              <w:t>27</w:t>
+              <w:t>28</w:t>
             </w:r>
             <w:r>
               <w:rPr>
@@ -2734,11 +2734,27 @@
     </w:p>
     <w:p>
       <w:pPr>
+        <w:rPr>
+          <w:rFonts w:asciiTheme="majorHAnsi" w:eastAsiaTheme="majorEastAsia" w:hAnsiTheme="majorHAnsi" w:cstheme="majorBidi"/>
+          <w:b/>
+          <w:bCs/>
+          <w:color w:val="365F91" w:themeColor="accent1" w:themeShade="BF"/>
+          <w:sz w:val="28"/>
+          <w:szCs w:val="28"/>
+        </w:rPr>
+      </w:pPr>
+      <w:bookmarkStart w:id="4" w:name="_Toc418488840"/>
+      <w:r>
+        <w:br w:type="page"/>
+      </w:r>
+    </w:p>
+    <w:p>
+      <w:pPr>
         <w:pStyle w:val="Heading1"/>
         <w:spacing w:line="360" w:lineRule="auto"/>
       </w:pPr>
-      <w:bookmarkStart w:id="4" w:name="_Toc418488840"/>
-      <w:r>
+      <w:r>
+        <w:lastRenderedPageBreak/>
         <w:t>System Design</w:t>
       </w:r>
       <w:bookmarkEnd w:id="4"/>
@@ -2770,7 +2786,6 @@
       </w:pPr>
       <w:bookmarkStart w:id="5" w:name="_Toc418488841"/>
       <w:r>
-        <w:lastRenderedPageBreak/>
         <w:t>Raspberry Pi</w:t>
       </w:r>
       <w:r>
@@ -2810,7 +2825,7 @@
                     <a:blip r:embed="rId7">
                       <a:extLst>
                         <a:ext uri="{28A0092B-C50C-407E-A947-70E740481C1C}">
-                          <a14:useLocalDpi xmlns:a14="http://schemas.microsoft.com/office/drawing/2010/main" xmlns:wps="http://schemas.microsoft.com/office/word/2010/wordprocessingShape" xmlns:wpi="http://schemas.microsoft.com/office/word/2010/wordprocessingInk" xmlns:wpg="http://schemas.microsoft.com/office/word/2010/wordprocessingGroup" xmlns:w14="http://schemas.microsoft.com/office/word/2010/wordml" xmlns:w="http://schemas.openxmlformats.org/wordprocessingml/2006/main" xmlns:w10="urn:schemas-microsoft-com:office:word" xmlns:wp14="http://schemas.microsoft.com/office/word/2010/wordprocessingDrawing" xmlns:v="urn:schemas-microsoft-com:vml" xmlns:o="urn:schemas-microsoft-com:office:office" xmlns:mv="urn:schemas-microsoft-com:mac:vml" xmlns:mc="http://schemas.openxmlformats.org/markup-compatibility/2006" xmlns:mo="http://schemas.microsoft.com/office/mac/office/2008/main" xmlns:wpc="http://schemas.microsoft.com/office/word/2010/wordprocessingCanvas" xmlns="" val="0"/>
+                          <a14:useLocalDpi xmlns="" xmlns:wpc="http://schemas.microsoft.com/office/word/2010/wordprocessingCanvas" xmlns:mo="http://schemas.microsoft.com/office/mac/office/2008/main" xmlns:mc="http://schemas.openxmlformats.org/markup-compatibility/2006" xmlns:mv="urn:schemas-microsoft-com:mac:vml" xmlns:o="urn:schemas-microsoft-com:office:office" xmlns:v="urn:schemas-microsoft-com:vml" xmlns:wp14="http://schemas.microsoft.com/office/word/2010/wordprocessingDrawing" xmlns:w10="urn:schemas-microsoft-com:office:word" xmlns:w="http://schemas.openxmlformats.org/wordprocessingml/2006/main" xmlns:w14="http://schemas.microsoft.com/office/word/2010/wordml" xmlns:wpg="http://schemas.microsoft.com/office/word/2010/wordprocessingGroup" xmlns:wpi="http://schemas.microsoft.com/office/word/2010/wordprocessingInk" xmlns:wps="http://schemas.microsoft.com/office/word/2010/wordprocessingShape" xmlns:a14="http://schemas.microsoft.com/office/drawing/2010/main" val="0"/>
                         </a:ext>
                       </a:extLst>
                     </a:blip>
@@ -3036,7 +3051,7 @@
                     <a:blip r:embed="rId9">
                       <a:extLst>
                         <a:ext uri="{28A0092B-C50C-407E-A947-70E740481C1C}">
-                          <a14:useLocalDpi xmlns:a14="http://schemas.microsoft.com/office/drawing/2010/main" xmlns:wps="http://schemas.microsoft.com/office/word/2010/wordprocessingShape" xmlns:wpi="http://schemas.microsoft.com/office/word/2010/wordprocessingInk" xmlns:wpg="http://schemas.microsoft.com/office/word/2010/wordprocessingGroup" xmlns:w14="http://schemas.microsoft.com/office/word/2010/wordml" xmlns:w="http://schemas.openxmlformats.org/wordprocessingml/2006/main" xmlns:w10="urn:schemas-microsoft-com:office:word" xmlns:wp14="http://schemas.microsoft.com/office/word/2010/wordprocessingDrawing" xmlns:v="urn:schemas-microsoft-com:vml" xmlns:o="urn:schemas-microsoft-com:office:office" xmlns:mv="urn:schemas-microsoft-com:mac:vml" xmlns:mc="http://schemas.openxmlformats.org/markup-compatibility/2006" xmlns:mo="http://schemas.microsoft.com/office/mac/office/2008/main" xmlns:wpc="http://schemas.microsoft.com/office/word/2010/wordprocessingCanvas" xmlns="" val="0"/>
+                          <a14:useLocalDpi xmlns="" xmlns:wpc="http://schemas.microsoft.com/office/word/2010/wordprocessingCanvas" xmlns:mo="http://schemas.microsoft.com/office/mac/office/2008/main" xmlns:mc="http://schemas.openxmlformats.org/markup-compatibility/2006" xmlns:mv="urn:schemas-microsoft-com:mac:vml" xmlns:o="urn:schemas-microsoft-com:office:office" xmlns:v="urn:schemas-microsoft-com:vml" xmlns:wp14="http://schemas.microsoft.com/office/word/2010/wordprocessingDrawing" xmlns:w10="urn:schemas-microsoft-com:office:word" xmlns:w="http://schemas.openxmlformats.org/wordprocessingml/2006/main" xmlns:w14="http://schemas.microsoft.com/office/word/2010/wordml" xmlns:wpg="http://schemas.microsoft.com/office/word/2010/wordprocessingGroup" xmlns:wpi="http://schemas.microsoft.com/office/word/2010/wordprocessingInk" xmlns:wps="http://schemas.microsoft.com/office/word/2010/wordprocessingShape" xmlns:a14="http://schemas.microsoft.com/office/drawing/2010/main" val="0"/>
                         </a:ext>
                       </a:extLst>
                     </a:blip>
@@ -3321,7 +3336,7 @@
                     </a:ln>
                     <a:extLst>
                       <a:ext uri="{53640926-AAD7-44d8-BBD7-CCE9431645EC}">
-                        <a14:shadowObscured xmlns:a14="http://schemas.microsoft.com/office/drawing/2010/main" xmlns:wps="http://schemas.microsoft.com/office/word/2010/wordprocessingShape" xmlns:wpi="http://schemas.microsoft.com/office/word/2010/wordprocessingInk" xmlns:wpg="http://schemas.microsoft.com/office/word/2010/wordprocessingGroup" xmlns:w14="http://schemas.microsoft.com/office/word/2010/wordml" xmlns:w="http://schemas.openxmlformats.org/wordprocessingml/2006/main" xmlns:w10="urn:schemas-microsoft-com:office:word" xmlns:wp14="http://schemas.microsoft.com/office/word/2010/wordprocessingDrawing" xmlns:v="urn:schemas-microsoft-com:vml" xmlns:o="urn:schemas-microsoft-com:office:office" xmlns:mv="urn:schemas-microsoft-com:mac:vml" xmlns:mc="http://schemas.openxmlformats.org/markup-compatibility/2006" xmlns:mo="http://schemas.microsoft.com/office/mac/office/2008/main" xmlns:wpc="http://schemas.microsoft.com/office/word/2010/wordprocessingCanvas" xmlns=""/>
+                        <a14:shadowObscured xmlns="" xmlns:wpc="http://schemas.microsoft.com/office/word/2010/wordprocessingCanvas" xmlns:mo="http://schemas.microsoft.com/office/mac/office/2008/main" xmlns:mc="http://schemas.openxmlformats.org/markup-compatibility/2006" xmlns:mv="urn:schemas-microsoft-com:mac:vml" xmlns:o="urn:schemas-microsoft-com:office:office" xmlns:v="urn:schemas-microsoft-com:vml" xmlns:wp14="http://schemas.microsoft.com/office/word/2010/wordprocessingDrawing" xmlns:w10="urn:schemas-microsoft-com:office:word" xmlns:w="http://schemas.openxmlformats.org/wordprocessingml/2006/main" xmlns:w14="http://schemas.microsoft.com/office/word/2010/wordml" xmlns:wpg="http://schemas.microsoft.com/office/word/2010/wordprocessingGroup" xmlns:wpi="http://schemas.microsoft.com/office/word/2010/wordprocessingInk" xmlns:wps="http://schemas.microsoft.com/office/word/2010/wordprocessingShape" xmlns:a14="http://schemas.microsoft.com/office/drawing/2010/main"/>
                       </a:ext>
                     </a:extLst>
                   </pic:spPr>
@@ -3401,7 +3416,7 @@
                     <a:blip r:embed="rId12">
                       <a:extLst>
                         <a:ext uri="{28A0092B-C50C-407E-A947-70E740481C1C}">
-                          <a14:useLocalDpi xmlns:a14="http://schemas.microsoft.com/office/drawing/2010/main" xmlns:wps="http://schemas.microsoft.com/office/word/2010/wordprocessingShape" xmlns:wpi="http://schemas.microsoft.com/office/word/2010/wordprocessingInk" xmlns:wpg="http://schemas.microsoft.com/office/word/2010/wordprocessingGroup" xmlns:w14="http://schemas.microsoft.com/office/word/2010/wordml" xmlns:w="http://schemas.openxmlformats.org/wordprocessingml/2006/main" xmlns:w10="urn:schemas-microsoft-com:office:word" xmlns:wp14="http://schemas.microsoft.com/office/word/2010/wordprocessingDrawing" xmlns:v="urn:schemas-microsoft-com:vml" xmlns:o="urn:schemas-microsoft-com:office:office" xmlns:mv="urn:schemas-microsoft-com:mac:vml" xmlns:mc="http://schemas.openxmlformats.org/markup-compatibility/2006" xmlns:mo="http://schemas.microsoft.com/office/mac/office/2008/main" xmlns:wpc="http://schemas.microsoft.com/office/word/2010/wordprocessingCanvas" xmlns="" val="0"/>
+                          <a14:useLocalDpi xmlns="" xmlns:wpc="http://schemas.microsoft.com/office/word/2010/wordprocessingCanvas" xmlns:mo="http://schemas.microsoft.com/office/mac/office/2008/main" xmlns:mc="http://schemas.openxmlformats.org/markup-compatibility/2006" xmlns:mv="urn:schemas-microsoft-com:mac:vml" xmlns:o="urn:schemas-microsoft-com:office:office" xmlns:v="urn:schemas-microsoft-com:vml" xmlns:wp14="http://schemas.microsoft.com/office/word/2010/wordprocessingDrawing" xmlns:w10="urn:schemas-microsoft-com:office:word" xmlns:w="http://schemas.openxmlformats.org/wordprocessingml/2006/main" xmlns:w14="http://schemas.microsoft.com/office/word/2010/wordml" xmlns:wpg="http://schemas.microsoft.com/office/word/2010/wordprocessingGroup" xmlns:wpi="http://schemas.microsoft.com/office/word/2010/wordprocessingInk" xmlns:wps="http://schemas.microsoft.com/office/word/2010/wordprocessingShape" xmlns:a14="http://schemas.microsoft.com/office/drawing/2010/main" val="0"/>
                         </a:ext>
                       </a:extLst>
                     </a:blip>
@@ -3422,7 +3437,7 @@
                     </a:ln>
                     <a:extLst>
                       <a:ext uri="{53640926-AAD7-44d8-BBD7-CCE9431645EC}">
-                        <a14:shadowObscured xmlns:a14="http://schemas.microsoft.com/office/drawing/2010/main" xmlns:wps="http://schemas.microsoft.com/office/word/2010/wordprocessingShape" xmlns:wpi="http://schemas.microsoft.com/office/word/2010/wordprocessingInk" xmlns:wpg="http://schemas.microsoft.com/office/word/2010/wordprocessingGroup" xmlns:w14="http://schemas.microsoft.com/office/word/2010/wordml" xmlns:w="http://schemas.openxmlformats.org/wordprocessingml/2006/main" xmlns:w10="urn:schemas-microsoft-com:office:word" xmlns:wp14="http://schemas.microsoft.com/office/word/2010/wordprocessingDrawing" xmlns:v="urn:schemas-microsoft-com:vml" xmlns:o="urn:schemas-microsoft-com:office:office" xmlns:mv="urn:schemas-microsoft-com:mac:vml" xmlns:mc="http://schemas.openxmlformats.org/markup-compatibility/2006" xmlns:mo="http://schemas.microsoft.com/office/mac/office/2008/main" xmlns:wpc="http://schemas.microsoft.com/office/word/2010/wordprocessingCanvas" xmlns=""/>
+                        <a14:shadowObscured xmlns="" xmlns:wpc="http://schemas.microsoft.com/office/word/2010/wordprocessingCanvas" xmlns:mo="http://schemas.microsoft.com/office/mac/office/2008/main" xmlns:mc="http://schemas.openxmlformats.org/markup-compatibility/2006" xmlns:mv="urn:schemas-microsoft-com:mac:vml" xmlns:o="urn:schemas-microsoft-com:office:office" xmlns:v="urn:schemas-microsoft-com:vml" xmlns:wp14="http://schemas.microsoft.com/office/word/2010/wordprocessingDrawing" xmlns:w10="urn:schemas-microsoft-com:office:word" xmlns:w="http://schemas.openxmlformats.org/wordprocessingml/2006/main" xmlns:w14="http://schemas.microsoft.com/office/word/2010/wordml" xmlns:wpg="http://schemas.microsoft.com/office/word/2010/wordprocessingGroup" xmlns:wpi="http://schemas.microsoft.com/office/word/2010/wordprocessingInk" xmlns:wps="http://schemas.microsoft.com/office/word/2010/wordprocessingShape" xmlns:a14="http://schemas.microsoft.com/office/drawing/2010/main"/>
                       </a:ext>
                     </a:extLst>
                   </pic:spPr>
@@ -3678,7 +3693,7 @@
                     </a:ln>
                     <a:extLst>
                       <a:ext uri="{53640926-AAD7-44d8-BBD7-CCE9431645EC}">
-                        <a14:shadowObscured xmlns:a14="http://schemas.microsoft.com/office/drawing/2010/main" xmlns:wps="http://schemas.microsoft.com/office/word/2010/wordprocessingShape" xmlns:wpi="http://schemas.microsoft.com/office/word/2010/wordprocessingInk" xmlns:wpg="http://schemas.microsoft.com/office/word/2010/wordprocessingGroup" xmlns:w14="http://schemas.microsoft.com/office/word/2010/wordml" xmlns:w="http://schemas.openxmlformats.org/wordprocessingml/2006/main" xmlns:w10="urn:schemas-microsoft-com:office:word" xmlns:wp14="http://schemas.microsoft.com/office/word/2010/wordprocessingDrawing" xmlns:v="urn:schemas-microsoft-com:vml" xmlns:o="urn:schemas-microsoft-com:office:office" xmlns:mv="urn:schemas-microsoft-com:mac:vml" xmlns:mc="http://schemas.openxmlformats.org/markup-compatibility/2006" xmlns:mo="http://schemas.microsoft.com/office/mac/office/2008/main" xmlns:wpc="http://schemas.microsoft.com/office/word/2010/wordprocessingCanvas" xmlns=""/>
+                        <a14:shadowObscured xmlns="" xmlns:wpc="http://schemas.microsoft.com/office/word/2010/wordprocessingCanvas" xmlns:mo="http://schemas.microsoft.com/office/mac/office/2008/main" xmlns:mc="http://schemas.openxmlformats.org/markup-compatibility/2006" xmlns:mv="urn:schemas-microsoft-com:mac:vml" xmlns:o="urn:schemas-microsoft-com:office:office" xmlns:v="urn:schemas-microsoft-com:vml" xmlns:wp14="http://schemas.microsoft.com/office/word/2010/wordprocessingDrawing" xmlns:w10="urn:schemas-microsoft-com:office:word" xmlns:w="http://schemas.openxmlformats.org/wordprocessingml/2006/main" xmlns:w14="http://schemas.microsoft.com/office/word/2010/wordml" xmlns:wpg="http://schemas.microsoft.com/office/word/2010/wordprocessingGroup" xmlns:wpi="http://schemas.microsoft.com/office/word/2010/wordprocessingInk" xmlns:wps="http://schemas.microsoft.com/office/word/2010/wordprocessingShape" xmlns:a14="http://schemas.microsoft.com/office/drawing/2010/main"/>
                       </a:ext>
                     </a:extLst>
                   </pic:spPr>
@@ -6907,7 +6922,7 @@
                     <a:blip r:embed="rId20">
                       <a:extLst>
                         <a:ext uri="{28A0092B-C50C-407E-A947-70E740481C1C}">
-                          <a14:useLocalDpi xmlns:a14="http://schemas.microsoft.com/office/drawing/2010/main" xmlns:wps="http://schemas.microsoft.com/office/word/2010/wordprocessingShape" xmlns:wpi="http://schemas.microsoft.com/office/word/2010/wordprocessingInk" xmlns:wpg="http://schemas.microsoft.com/office/word/2010/wordprocessingGroup" xmlns:w14="http://schemas.microsoft.com/office/word/2010/wordml" xmlns:w="http://schemas.openxmlformats.org/wordprocessingml/2006/main" xmlns:w10="urn:schemas-microsoft-com:office:word" xmlns:wp14="http://schemas.microsoft.com/office/word/2010/wordprocessingDrawing" xmlns:v="urn:schemas-microsoft-com:vml" xmlns:o="urn:schemas-microsoft-com:office:office" xmlns:mv="urn:schemas-microsoft-com:mac:vml" xmlns:mc="http://schemas.openxmlformats.org/markup-compatibility/2006" xmlns:mo="http://schemas.microsoft.com/office/mac/office/2008/main" xmlns:wpc="http://schemas.microsoft.com/office/word/2010/wordprocessingCanvas" xmlns="" val="0"/>
+                          <a14:useLocalDpi xmlns="" xmlns:wpc="http://schemas.microsoft.com/office/word/2010/wordprocessingCanvas" xmlns:mo="http://schemas.microsoft.com/office/mac/office/2008/main" xmlns:mc="http://schemas.openxmlformats.org/markup-compatibility/2006" xmlns:mv="urn:schemas-microsoft-com:mac:vml" xmlns:o="urn:schemas-microsoft-com:office:office" xmlns:v="urn:schemas-microsoft-com:vml" xmlns:wp14="http://schemas.microsoft.com/office/word/2010/wordprocessingDrawing" xmlns:w10="urn:schemas-microsoft-com:office:word" xmlns:w="http://schemas.openxmlformats.org/wordprocessingml/2006/main" xmlns:w14="http://schemas.microsoft.com/office/word/2010/wordml" xmlns:wpg="http://schemas.microsoft.com/office/word/2010/wordprocessingGroup" xmlns:wpi="http://schemas.microsoft.com/office/word/2010/wordprocessingInk" xmlns:wps="http://schemas.microsoft.com/office/word/2010/wordprocessingShape" xmlns:a14="http://schemas.microsoft.com/office/drawing/2010/main" val="0"/>
                         </a:ext>
                       </a:extLst>
                     </a:blip>
@@ -6928,7 +6943,7 @@
                     </a:ln>
                     <a:extLst>
                       <a:ext uri="{53640926-AAD7-44d8-BBD7-CCE9431645EC}">
-                        <a14:shadowObscured xmlns:a14="http://schemas.microsoft.com/office/drawing/2010/main" xmlns:wps="http://schemas.microsoft.com/office/word/2010/wordprocessingShape" xmlns:wpi="http://schemas.microsoft.com/office/word/2010/wordprocessingInk" xmlns:wpg="http://schemas.microsoft.com/office/word/2010/wordprocessingGroup" xmlns:w14="http://schemas.microsoft.com/office/word/2010/wordml" xmlns:w="http://schemas.openxmlformats.org/wordprocessingml/2006/main" xmlns:w10="urn:schemas-microsoft-com:office:word" xmlns:wp14="http://schemas.microsoft.com/office/word/2010/wordprocessingDrawing" xmlns:v="urn:schemas-microsoft-com:vml" xmlns:o="urn:schemas-microsoft-com:office:office" xmlns:mv="urn:schemas-microsoft-com:mac:vml" xmlns:mc="http://schemas.openxmlformats.org/markup-compatibility/2006" xmlns:mo="http://schemas.microsoft.com/office/mac/office/2008/main" xmlns:wpc="http://schemas.microsoft.com/office/word/2010/wordprocessingCanvas" xmlns=""/>
+                        <a14:shadowObscured xmlns="" xmlns:wpc="http://schemas.microsoft.com/office/word/2010/wordprocessingCanvas" xmlns:mo="http://schemas.microsoft.com/office/mac/office/2008/main" xmlns:mc="http://schemas.openxmlformats.org/markup-compatibility/2006" xmlns:mv="urn:schemas-microsoft-com:mac:vml" xmlns:o="urn:schemas-microsoft-com:office:office" xmlns:v="urn:schemas-microsoft-com:vml" xmlns:wp14="http://schemas.microsoft.com/office/word/2010/wordprocessingDrawing" xmlns:w10="urn:schemas-microsoft-com:office:word" xmlns:w="http://schemas.openxmlformats.org/wordprocessingml/2006/main" xmlns:w14="http://schemas.microsoft.com/office/word/2010/wordml" xmlns:wpg="http://schemas.microsoft.com/office/word/2010/wordprocessingGroup" xmlns:wpi="http://schemas.microsoft.com/office/word/2010/wordprocessingInk" xmlns:wps="http://schemas.microsoft.com/office/word/2010/wordprocessingShape" xmlns:a14="http://schemas.microsoft.com/office/drawing/2010/main"/>
                       </a:ext>
                     </a:extLst>
                   </pic:spPr>
@@ -6991,7 +7006,7 @@
                     <a:blip r:embed="rId21">
                       <a:extLst>
                         <a:ext uri="{28A0092B-C50C-407E-A947-70E740481C1C}">
-                          <a14:useLocalDpi xmlns:a14="http://schemas.microsoft.com/office/drawing/2010/main" xmlns:wps="http://schemas.microsoft.com/office/word/2010/wordprocessingShape" xmlns:wpi="http://schemas.microsoft.com/office/word/2010/wordprocessingInk" xmlns:wpg="http://schemas.microsoft.com/office/word/2010/wordprocessingGroup" xmlns:w14="http://schemas.microsoft.com/office/word/2010/wordml" xmlns:w="http://schemas.openxmlformats.org/wordprocessingml/2006/main" xmlns:w10="urn:schemas-microsoft-com:office:word" xmlns:wp14="http://schemas.microsoft.com/office/word/2010/wordprocessingDrawing" xmlns:v="urn:schemas-microsoft-com:vml" xmlns:o="urn:schemas-microsoft-com:office:office" xmlns:mv="urn:schemas-microsoft-com:mac:vml" xmlns:mc="http://schemas.openxmlformats.org/markup-compatibility/2006" xmlns:mo="http://schemas.microsoft.com/office/mac/office/2008/main" xmlns:wpc="http://schemas.microsoft.com/office/word/2010/wordprocessingCanvas" xmlns="" val="0"/>
+                          <a14:useLocalDpi xmlns="" xmlns:wpc="http://schemas.microsoft.com/office/word/2010/wordprocessingCanvas" xmlns:mo="http://schemas.microsoft.com/office/mac/office/2008/main" xmlns:mc="http://schemas.openxmlformats.org/markup-compatibility/2006" xmlns:mv="urn:schemas-microsoft-com:mac:vml" xmlns:o="urn:schemas-microsoft-com:office:office" xmlns:v="urn:schemas-microsoft-com:vml" xmlns:wp14="http://schemas.microsoft.com/office/word/2010/wordprocessingDrawing" xmlns:w10="urn:schemas-microsoft-com:office:word" xmlns:w="http://schemas.openxmlformats.org/wordprocessingml/2006/main" xmlns:w14="http://schemas.microsoft.com/office/word/2010/wordml" xmlns:wpg="http://schemas.microsoft.com/office/word/2010/wordprocessingGroup" xmlns:wpi="http://schemas.microsoft.com/office/word/2010/wordprocessingInk" xmlns:wps="http://schemas.microsoft.com/office/word/2010/wordprocessingShape" xmlns:a14="http://schemas.microsoft.com/office/drawing/2010/main" val="0"/>
                         </a:ext>
                       </a:extLst>
                     </a:blip>
@@ -7012,7 +7027,7 @@
                     </a:ln>
                     <a:extLst>
                       <a:ext uri="{53640926-AAD7-44d8-BBD7-CCE9431645EC}">
-                        <a14:shadowObscured xmlns:a14="http://schemas.microsoft.com/office/drawing/2010/main" xmlns:wps="http://schemas.microsoft.com/office/word/2010/wordprocessingShape" xmlns:wpi="http://schemas.microsoft.com/office/word/2010/wordprocessingInk" xmlns:wpg="http://schemas.microsoft.com/office/word/2010/wordprocessingGroup" xmlns:w14="http://schemas.microsoft.com/office/word/2010/wordml" xmlns:w="http://schemas.openxmlformats.org/wordprocessingml/2006/main" xmlns:w10="urn:schemas-microsoft-com:office:word" xmlns:wp14="http://schemas.microsoft.com/office/word/2010/wordprocessingDrawing" xmlns:v="urn:schemas-microsoft-com:vml" xmlns:o="urn:schemas-microsoft-com:office:office" xmlns:mv="urn:schemas-microsoft-com:mac:vml" xmlns:mc="http://schemas.openxmlformats.org/markup-compatibility/2006" xmlns:mo="http://schemas.microsoft.com/office/mac/office/2008/main" xmlns:wpc="http://schemas.microsoft.com/office/word/2010/wordprocessingCanvas" xmlns=""/>
+                        <a14:shadowObscured xmlns="" xmlns:wpc="http://schemas.microsoft.com/office/word/2010/wordprocessingCanvas" xmlns:mo="http://schemas.microsoft.com/office/mac/office/2008/main" xmlns:mc="http://schemas.openxmlformats.org/markup-compatibility/2006" xmlns:mv="urn:schemas-microsoft-com:mac:vml" xmlns:o="urn:schemas-microsoft-com:office:office" xmlns:v="urn:schemas-microsoft-com:vml" xmlns:wp14="http://schemas.microsoft.com/office/word/2010/wordprocessingDrawing" xmlns:w10="urn:schemas-microsoft-com:office:word" xmlns:w="http://schemas.openxmlformats.org/wordprocessingml/2006/main" xmlns:w14="http://schemas.microsoft.com/office/word/2010/wordml" xmlns:wpg="http://schemas.microsoft.com/office/word/2010/wordprocessingGroup" xmlns:wpi="http://schemas.microsoft.com/office/word/2010/wordprocessingInk" xmlns:wps="http://schemas.microsoft.com/office/word/2010/wordprocessingShape" xmlns:a14="http://schemas.microsoft.com/office/drawing/2010/main"/>
                       </a:ext>
                     </a:extLst>
                   </pic:spPr>
@@ -7067,7 +7082,7 @@
                     <a:blip r:embed="rId22">
                       <a:extLst>
                         <a:ext uri="{28A0092B-C50C-407E-A947-70E740481C1C}">
-                          <a14:useLocalDpi xmlns:a14="http://schemas.microsoft.com/office/drawing/2010/main" xmlns:wps="http://schemas.microsoft.com/office/word/2010/wordprocessingShape" xmlns:wpi="http://schemas.microsoft.com/office/word/2010/wordprocessingInk" xmlns:wpg="http://schemas.microsoft.com/office/word/2010/wordprocessingGroup" xmlns:w14="http://schemas.microsoft.com/office/word/2010/wordml" xmlns:w="http://schemas.openxmlformats.org/wordprocessingml/2006/main" xmlns:w10="urn:schemas-microsoft-com:office:word" xmlns:wp14="http://schemas.microsoft.com/office/word/2010/wordprocessingDrawing" xmlns:v="urn:schemas-microsoft-com:vml" xmlns:o="urn:schemas-microsoft-com:office:office" xmlns:mv="urn:schemas-microsoft-com:mac:vml" xmlns:mc="http://schemas.openxmlformats.org/markup-compatibility/2006" xmlns:mo="http://schemas.microsoft.com/office/mac/office/2008/main" xmlns:wpc="http://schemas.microsoft.com/office/word/2010/wordprocessingCanvas" xmlns="" val="0"/>
+                          <a14:useLocalDpi xmlns="" xmlns:wpc="http://schemas.microsoft.com/office/word/2010/wordprocessingCanvas" xmlns:mo="http://schemas.microsoft.com/office/mac/office/2008/main" xmlns:mc="http://schemas.openxmlformats.org/markup-compatibility/2006" xmlns:mv="urn:schemas-microsoft-com:mac:vml" xmlns:o="urn:schemas-microsoft-com:office:office" xmlns:v="urn:schemas-microsoft-com:vml" xmlns:wp14="http://schemas.microsoft.com/office/word/2010/wordprocessingDrawing" xmlns:w10="urn:schemas-microsoft-com:office:word" xmlns:w="http://schemas.openxmlformats.org/wordprocessingml/2006/main" xmlns:w14="http://schemas.microsoft.com/office/word/2010/wordml" xmlns:wpg="http://schemas.microsoft.com/office/word/2010/wordprocessingGroup" xmlns:wpi="http://schemas.microsoft.com/office/word/2010/wordprocessingInk" xmlns:wps="http://schemas.microsoft.com/office/word/2010/wordprocessingShape" xmlns:a14="http://schemas.microsoft.com/office/drawing/2010/main" val="0"/>
                         </a:ext>
                       </a:extLst>
                     </a:blip>
@@ -7088,7 +7103,7 @@
                     </a:ln>
                     <a:extLst>
                       <a:ext uri="{53640926-AAD7-44d8-BBD7-CCE9431645EC}">
-                        <a14:shadowObscured xmlns:a14="http://schemas.microsoft.com/office/drawing/2010/main" xmlns:wps="http://schemas.microsoft.com/office/word/2010/wordprocessingShape" xmlns:wpi="http://schemas.microsoft.com/office/word/2010/wordprocessingInk" xmlns:wpg="http://schemas.microsoft.com/office/word/2010/wordprocessingGroup" xmlns:w14="http://schemas.microsoft.com/office/word/2010/wordml" xmlns:w="http://schemas.openxmlformats.org/wordprocessingml/2006/main" xmlns:w10="urn:schemas-microsoft-com:office:word" xmlns:wp14="http://schemas.microsoft.com/office/word/2010/wordprocessingDrawing" xmlns:v="urn:schemas-microsoft-com:vml" xmlns:o="urn:schemas-microsoft-com:office:office" xmlns:mv="urn:schemas-microsoft-com:mac:vml" xmlns:mc="http://schemas.openxmlformats.org/markup-compatibility/2006" xmlns:mo="http://schemas.microsoft.com/office/mac/office/2008/main" xmlns:wpc="http://schemas.microsoft.com/office/word/2010/wordprocessingCanvas" xmlns=""/>
+                        <a14:shadowObscured xmlns="" xmlns:wpc="http://schemas.microsoft.com/office/word/2010/wordprocessingCanvas" xmlns:mo="http://schemas.microsoft.com/office/mac/office/2008/main" xmlns:mc="http://schemas.openxmlformats.org/markup-compatibility/2006" xmlns:mv="urn:schemas-microsoft-com:mac:vml" xmlns:o="urn:schemas-microsoft-com:office:office" xmlns:v="urn:schemas-microsoft-com:vml" xmlns:wp14="http://schemas.microsoft.com/office/word/2010/wordprocessingDrawing" xmlns:w10="urn:schemas-microsoft-com:office:word" xmlns:w="http://schemas.openxmlformats.org/wordprocessingml/2006/main" xmlns:w14="http://schemas.microsoft.com/office/word/2010/wordml" xmlns:wpg="http://schemas.microsoft.com/office/word/2010/wordprocessingGroup" xmlns:wpi="http://schemas.microsoft.com/office/word/2010/wordprocessingInk" xmlns:wps="http://schemas.microsoft.com/office/word/2010/wordprocessingShape" xmlns:a14="http://schemas.microsoft.com/office/drawing/2010/main"/>
                       </a:ext>
                     </a:extLst>
                   </pic:spPr>
@@ -7143,7 +7158,7 @@
                     <a:blip r:embed="rId23">
                       <a:extLst>
                         <a:ext uri="{28A0092B-C50C-407E-A947-70E740481C1C}">
-                          <a14:useLocalDpi xmlns:a14="http://schemas.microsoft.com/office/drawing/2010/main" xmlns:wps="http://schemas.microsoft.com/office/word/2010/wordprocessingShape" xmlns:wpi="http://schemas.microsoft.com/office/word/2010/wordprocessingInk" xmlns:wpg="http://schemas.microsoft.com/office/word/2010/wordprocessingGroup" xmlns:w14="http://schemas.microsoft.com/office/word/2010/wordml" xmlns:w="http://schemas.openxmlformats.org/wordprocessingml/2006/main" xmlns:w10="urn:schemas-microsoft-com:office:word" xmlns:wp14="http://schemas.microsoft.com/office/word/2010/wordprocessingDrawing" xmlns:v="urn:schemas-microsoft-com:vml" xmlns:o="urn:schemas-microsoft-com:office:office" xmlns:mv="urn:schemas-microsoft-com:mac:vml" xmlns:mc="http://schemas.openxmlformats.org/markup-compatibility/2006" xmlns:mo="http://schemas.microsoft.com/office/mac/office/2008/main" xmlns:wpc="http://schemas.microsoft.com/office/word/2010/wordprocessingCanvas" xmlns="" val="0"/>
+                          <a14:useLocalDpi xmlns="" xmlns:wpc="http://schemas.microsoft.com/office/word/2010/wordprocessingCanvas" xmlns:mo="http://schemas.microsoft.com/office/mac/office/2008/main" xmlns:mc="http://schemas.openxmlformats.org/markup-compatibility/2006" xmlns:mv="urn:schemas-microsoft-com:mac:vml" xmlns:o="urn:schemas-microsoft-com:office:office" xmlns:v="urn:schemas-microsoft-com:vml" xmlns:wp14="http://schemas.microsoft.com/office/word/2010/wordprocessingDrawing" xmlns:w10="urn:schemas-microsoft-com:office:word" xmlns:w="http://schemas.openxmlformats.org/wordprocessingml/2006/main" xmlns:w14="http://schemas.microsoft.com/office/word/2010/wordml" xmlns:wpg="http://schemas.microsoft.com/office/word/2010/wordprocessingGroup" xmlns:wpi="http://schemas.microsoft.com/office/word/2010/wordprocessingInk" xmlns:wps="http://schemas.microsoft.com/office/word/2010/wordprocessingShape" xmlns:a14="http://schemas.microsoft.com/office/drawing/2010/main" val="0"/>
                         </a:ext>
                       </a:extLst>
                     </a:blip>
@@ -7164,7 +7179,7 @@
                     </a:ln>
                     <a:extLst>
                       <a:ext uri="{53640926-AAD7-44d8-BBD7-CCE9431645EC}">
-                        <a14:shadowObscured xmlns:a14="http://schemas.microsoft.com/office/drawing/2010/main" xmlns:wps="http://schemas.microsoft.com/office/word/2010/wordprocessingShape" xmlns:wpi="http://schemas.microsoft.com/office/word/2010/wordprocessingInk" xmlns:wpg="http://schemas.microsoft.com/office/word/2010/wordprocessingGroup" xmlns:w14="http://schemas.microsoft.com/office/word/2010/wordml" xmlns:w="http://schemas.openxmlformats.org/wordprocessingml/2006/main" xmlns:w10="urn:schemas-microsoft-com:office:word" xmlns:wp14="http://schemas.microsoft.com/office/word/2010/wordprocessingDrawing" xmlns:v="urn:schemas-microsoft-com:vml" xmlns:o="urn:schemas-microsoft-com:office:office" xmlns:mv="urn:schemas-microsoft-com:mac:vml" xmlns:mc="http://schemas.openxmlformats.org/markup-compatibility/2006" xmlns:mo="http://schemas.microsoft.com/office/mac/office/2008/main" xmlns:wpc="http://schemas.microsoft.com/office/word/2010/wordprocessingCanvas" xmlns=""/>
+                        <a14:shadowObscured xmlns="" xmlns:wpc="http://schemas.microsoft.com/office/word/2010/wordprocessingCanvas" xmlns:mo="http://schemas.microsoft.com/office/mac/office/2008/main" xmlns:mc="http://schemas.openxmlformats.org/markup-compatibility/2006" xmlns:mv="urn:schemas-microsoft-com:mac:vml" xmlns:o="urn:schemas-microsoft-com:office:office" xmlns:v="urn:schemas-microsoft-com:vml" xmlns:wp14="http://schemas.microsoft.com/office/word/2010/wordprocessingDrawing" xmlns:w10="urn:schemas-microsoft-com:office:word" xmlns:w="http://schemas.openxmlformats.org/wordprocessingml/2006/main" xmlns:w14="http://schemas.microsoft.com/office/word/2010/wordml" xmlns:wpg="http://schemas.microsoft.com/office/word/2010/wordprocessingGroup" xmlns:wpi="http://schemas.microsoft.com/office/word/2010/wordprocessingInk" xmlns:wps="http://schemas.microsoft.com/office/word/2010/wordprocessingShape" xmlns:a14="http://schemas.microsoft.com/office/drawing/2010/main"/>
                       </a:ext>
                     </a:extLst>
                   </pic:spPr>
@@ -7224,7 +7239,7 @@
                     <a:blip r:embed="rId24">
                       <a:extLst>
                         <a:ext uri="{28A0092B-C50C-407E-A947-70E740481C1C}">
-                          <a14:useLocalDpi xmlns:a14="http://schemas.microsoft.com/office/drawing/2010/main" xmlns:wps="http://schemas.microsoft.com/office/word/2010/wordprocessingShape" xmlns:wpi="http://schemas.microsoft.com/office/word/2010/wordprocessingInk" xmlns:wpg="http://schemas.microsoft.com/office/word/2010/wordprocessingGroup" xmlns:w14="http://schemas.microsoft.com/office/word/2010/wordml" xmlns:w="http://schemas.openxmlformats.org/wordprocessingml/2006/main" xmlns:w10="urn:schemas-microsoft-com:office:word" xmlns:wp14="http://schemas.microsoft.com/office/word/2010/wordprocessingDrawing" xmlns:v="urn:schemas-microsoft-com:vml" xmlns:o="urn:schemas-microsoft-com:office:office" xmlns:mv="urn:schemas-microsoft-com:mac:vml" xmlns:mc="http://schemas.openxmlformats.org/markup-compatibility/2006" xmlns:mo="http://schemas.microsoft.com/office/mac/office/2008/main" xmlns:wpc="http://schemas.microsoft.com/office/word/2010/wordprocessingCanvas" xmlns="" val="0"/>
+                          <a14:useLocalDpi xmlns="" xmlns:wpc="http://schemas.microsoft.com/office/word/2010/wordprocessingCanvas" xmlns:mo="http://schemas.microsoft.com/office/mac/office/2008/main" xmlns:mc="http://schemas.openxmlformats.org/markup-compatibility/2006" xmlns:mv="urn:schemas-microsoft-com:mac:vml" xmlns:o="urn:schemas-microsoft-com:office:office" xmlns:v="urn:schemas-microsoft-com:vml" xmlns:wp14="http://schemas.microsoft.com/office/word/2010/wordprocessingDrawing" xmlns:w10="urn:schemas-microsoft-com:office:word" xmlns:w="http://schemas.openxmlformats.org/wordprocessingml/2006/main" xmlns:w14="http://schemas.microsoft.com/office/word/2010/wordml" xmlns:wpg="http://schemas.microsoft.com/office/word/2010/wordprocessingGroup" xmlns:wpi="http://schemas.microsoft.com/office/word/2010/wordprocessingInk" xmlns:wps="http://schemas.microsoft.com/office/word/2010/wordprocessingShape" xmlns:a14="http://schemas.microsoft.com/office/drawing/2010/main" val="0"/>
                         </a:ext>
                       </a:extLst>
                     </a:blip>
@@ -7296,7 +7311,7 @@
                     <a:blip r:embed="rId25">
                       <a:extLst>
                         <a:ext uri="{28A0092B-C50C-407E-A947-70E740481C1C}">
-                          <a14:useLocalDpi xmlns:a14="http://schemas.microsoft.com/office/drawing/2010/main" xmlns:wps="http://schemas.microsoft.com/office/word/2010/wordprocessingShape" xmlns:wpi="http://schemas.microsoft.com/office/word/2010/wordprocessingInk" xmlns:wpg="http://schemas.microsoft.com/office/word/2010/wordprocessingGroup" xmlns:w14="http://schemas.microsoft.com/office/word/2010/wordml" xmlns:w="http://schemas.openxmlformats.org/wordprocessingml/2006/main" xmlns:w10="urn:schemas-microsoft-com:office:word" xmlns:wp14="http://schemas.microsoft.com/office/word/2010/wordprocessingDrawing" xmlns:v="urn:schemas-microsoft-com:vml" xmlns:o="urn:schemas-microsoft-com:office:office" xmlns:mv="urn:schemas-microsoft-com:mac:vml" xmlns:mc="http://schemas.openxmlformats.org/markup-compatibility/2006" xmlns:mo="http://schemas.microsoft.com/office/mac/office/2008/main" xmlns:wpc="http://schemas.microsoft.com/office/word/2010/wordprocessingCanvas" xmlns="" val="0"/>
+                          <a14:useLocalDpi xmlns="" xmlns:wpc="http://schemas.microsoft.com/office/word/2010/wordprocessingCanvas" xmlns:mo="http://schemas.microsoft.com/office/mac/office/2008/main" xmlns:mc="http://schemas.openxmlformats.org/markup-compatibility/2006" xmlns:mv="urn:schemas-microsoft-com:mac:vml" xmlns:o="urn:schemas-microsoft-com:office:office" xmlns:v="urn:schemas-microsoft-com:vml" xmlns:wp14="http://schemas.microsoft.com/office/word/2010/wordprocessingDrawing" xmlns:w10="urn:schemas-microsoft-com:office:word" xmlns:w="http://schemas.openxmlformats.org/wordprocessingml/2006/main" xmlns:w14="http://schemas.microsoft.com/office/word/2010/wordml" xmlns:wpg="http://schemas.microsoft.com/office/word/2010/wordprocessingGroup" xmlns:wpi="http://schemas.microsoft.com/office/word/2010/wordprocessingInk" xmlns:wps="http://schemas.microsoft.com/office/word/2010/wordprocessingShape" xmlns:a14="http://schemas.microsoft.com/office/drawing/2010/main" val="0"/>
                         </a:ext>
                       </a:extLst>
                     </a:blip>
@@ -7369,7 +7384,7 @@
                     <a:blip r:embed="rId26">
                       <a:extLst>
                         <a:ext uri="{28A0092B-C50C-407E-A947-70E740481C1C}">
-                          <a14:useLocalDpi xmlns:a14="http://schemas.microsoft.com/office/drawing/2010/main" xmlns:wps="http://schemas.microsoft.com/office/word/2010/wordprocessingShape" xmlns:wpi="http://schemas.microsoft.com/office/word/2010/wordprocessingInk" xmlns:wpg="http://schemas.microsoft.com/office/word/2010/wordprocessingGroup" xmlns:w14="http://schemas.microsoft.com/office/word/2010/wordml" xmlns:w="http://schemas.openxmlformats.org/wordprocessingml/2006/main" xmlns:w10="urn:schemas-microsoft-com:office:word" xmlns:wp14="http://schemas.microsoft.com/office/word/2010/wordprocessingDrawing" xmlns:v="urn:schemas-microsoft-com:vml" xmlns:o="urn:schemas-microsoft-com:office:office" xmlns:mv="urn:schemas-microsoft-com:mac:vml" xmlns:mc="http://schemas.openxmlformats.org/markup-compatibility/2006" xmlns:mo="http://schemas.microsoft.com/office/mac/office/2008/main" xmlns:wpc="http://schemas.microsoft.com/office/word/2010/wordprocessingCanvas" xmlns="" val="0"/>
+                          <a14:useLocalDpi xmlns="" xmlns:wpc="http://schemas.microsoft.com/office/word/2010/wordprocessingCanvas" xmlns:mo="http://schemas.microsoft.com/office/mac/office/2008/main" xmlns:mc="http://schemas.openxmlformats.org/markup-compatibility/2006" xmlns:mv="urn:schemas-microsoft-com:mac:vml" xmlns:o="urn:schemas-microsoft-com:office:office" xmlns:v="urn:schemas-microsoft-com:vml" xmlns:wp14="http://schemas.microsoft.com/office/word/2010/wordprocessingDrawing" xmlns:w10="urn:schemas-microsoft-com:office:word" xmlns:w="http://schemas.openxmlformats.org/wordprocessingml/2006/main" xmlns:w14="http://schemas.microsoft.com/office/word/2010/wordml" xmlns:wpg="http://schemas.microsoft.com/office/word/2010/wordprocessingGroup" xmlns:wpi="http://schemas.microsoft.com/office/word/2010/wordprocessingInk" xmlns:wps="http://schemas.microsoft.com/office/word/2010/wordprocessingShape" xmlns:a14="http://schemas.microsoft.com/office/drawing/2010/main" val="0"/>
                         </a:ext>
                       </a:extLst>
                     </a:blip>
@@ -7390,7 +7405,7 @@
                     </a:ln>
                     <a:extLst>
                       <a:ext uri="{53640926-AAD7-44d8-BBD7-CCE9431645EC}">
-                        <a14:shadowObscured xmlns:a14="http://schemas.microsoft.com/office/drawing/2010/main" xmlns:wps="http://schemas.microsoft.com/office/word/2010/wordprocessingShape" xmlns:wpi="http://schemas.microsoft.com/office/word/2010/wordprocessingInk" xmlns:wpg="http://schemas.microsoft.com/office/word/2010/wordprocessingGroup" xmlns:w14="http://schemas.microsoft.com/office/word/2010/wordml" xmlns:w="http://schemas.openxmlformats.org/wordprocessingml/2006/main" xmlns:w10="urn:schemas-microsoft-com:office:word" xmlns:wp14="http://schemas.microsoft.com/office/word/2010/wordprocessingDrawing" xmlns:v="urn:schemas-microsoft-com:vml" xmlns:o="urn:schemas-microsoft-com:office:office" xmlns:mv="urn:schemas-microsoft-com:mac:vml" xmlns:mc="http://schemas.openxmlformats.org/markup-compatibility/2006" xmlns:mo="http://schemas.microsoft.com/office/mac/office/2008/main" xmlns:wpc="http://schemas.microsoft.com/office/word/2010/wordprocessingCanvas" xmlns=""/>
+                        <a14:shadowObscured xmlns="" xmlns:wpc="http://schemas.microsoft.com/office/word/2010/wordprocessingCanvas" xmlns:mo="http://schemas.microsoft.com/office/mac/office/2008/main" xmlns:mc="http://schemas.openxmlformats.org/markup-compatibility/2006" xmlns:mv="urn:schemas-microsoft-com:mac:vml" xmlns:o="urn:schemas-microsoft-com:office:office" xmlns:v="urn:schemas-microsoft-com:vml" xmlns:wp14="http://schemas.microsoft.com/office/word/2010/wordprocessingDrawing" xmlns:w10="urn:schemas-microsoft-com:office:word" xmlns:w="http://schemas.openxmlformats.org/wordprocessingml/2006/main" xmlns:w14="http://schemas.microsoft.com/office/word/2010/wordml" xmlns:wpg="http://schemas.microsoft.com/office/word/2010/wordprocessingGroup" xmlns:wpi="http://schemas.microsoft.com/office/word/2010/wordprocessingInk" xmlns:wps="http://schemas.microsoft.com/office/word/2010/wordprocessingShape" xmlns:a14="http://schemas.microsoft.com/office/drawing/2010/main"/>
                       </a:ext>
                     </a:extLst>
                   </pic:spPr>
@@ -7450,7 +7465,7 @@
                     <a:blip r:embed="rId27">
                       <a:extLst>
                         <a:ext uri="{28A0092B-C50C-407E-A947-70E740481C1C}">
-                          <a14:useLocalDpi xmlns:a14="http://schemas.microsoft.com/office/drawing/2010/main" xmlns:wps="http://schemas.microsoft.com/office/word/2010/wordprocessingShape" xmlns:wpi="http://schemas.microsoft.com/office/word/2010/wordprocessingInk" xmlns:wpg="http://schemas.microsoft.com/office/word/2010/wordprocessingGroup" xmlns:w14="http://schemas.microsoft.com/office/word/2010/wordml" xmlns:w="http://schemas.openxmlformats.org/wordprocessingml/2006/main" xmlns:w10="urn:schemas-microsoft-com:office:word" xmlns:wp14="http://schemas.microsoft.com/office/word/2010/wordprocessingDrawing" xmlns:v="urn:schemas-microsoft-com:vml" xmlns:o="urn:schemas-microsoft-com:office:office" xmlns:mv="urn:schemas-microsoft-com:mac:vml" xmlns:mc="http://schemas.openxmlformats.org/markup-compatibility/2006" xmlns:mo="http://schemas.microsoft.com/office/mac/office/2008/main" xmlns:wpc="http://schemas.microsoft.com/office/word/2010/wordprocessingCanvas" xmlns="" val="0"/>
+                          <a14:useLocalDpi xmlns="" xmlns:wpc="http://schemas.microsoft.com/office/word/2010/wordprocessingCanvas" xmlns:mo="http://schemas.microsoft.com/office/mac/office/2008/main" xmlns:mc="http://schemas.openxmlformats.org/markup-compatibility/2006" xmlns:mv="urn:schemas-microsoft-com:mac:vml" xmlns:o="urn:schemas-microsoft-com:office:office" xmlns:v="urn:schemas-microsoft-com:vml" xmlns:wp14="http://schemas.microsoft.com/office/word/2010/wordprocessingDrawing" xmlns:w10="urn:schemas-microsoft-com:office:word" xmlns:w="http://schemas.openxmlformats.org/wordprocessingml/2006/main" xmlns:w14="http://schemas.microsoft.com/office/word/2010/wordml" xmlns:wpg="http://schemas.microsoft.com/office/word/2010/wordprocessingGroup" xmlns:wpi="http://schemas.microsoft.com/office/word/2010/wordprocessingInk" xmlns:wps="http://schemas.microsoft.com/office/word/2010/wordprocessingShape" xmlns:a14="http://schemas.microsoft.com/office/drawing/2010/main" val="0"/>
                         </a:ext>
                       </a:extLst>
                     </a:blip>
@@ -7503,7 +7518,7 @@
                     <a:blip r:embed="rId28">
                       <a:extLst>
                         <a:ext uri="{28A0092B-C50C-407E-A947-70E740481C1C}">
-                          <a14:useLocalDpi xmlns:a14="http://schemas.microsoft.com/office/drawing/2010/main" xmlns:wps="http://schemas.microsoft.com/office/word/2010/wordprocessingShape" xmlns:wpi="http://schemas.microsoft.com/office/word/2010/wordprocessingInk" xmlns:wpg="http://schemas.microsoft.com/office/word/2010/wordprocessingGroup" xmlns:w14="http://schemas.microsoft.com/office/word/2010/wordml" xmlns:w="http://schemas.openxmlformats.org/wordprocessingml/2006/main" xmlns:w10="urn:schemas-microsoft-com:office:word" xmlns:wp14="http://schemas.microsoft.com/office/word/2010/wordprocessingDrawing" xmlns:v="urn:schemas-microsoft-com:vml" xmlns:o="urn:schemas-microsoft-com:office:office" xmlns:mv="urn:schemas-microsoft-com:mac:vml" xmlns:mc="http://schemas.openxmlformats.org/markup-compatibility/2006" xmlns:mo="http://schemas.microsoft.com/office/mac/office/2008/main" xmlns:wpc="http://schemas.microsoft.com/office/word/2010/wordprocessingCanvas" xmlns="" val="0"/>
+                          <a14:useLocalDpi xmlns="" xmlns:wpc="http://schemas.microsoft.com/office/word/2010/wordprocessingCanvas" xmlns:mo="http://schemas.microsoft.com/office/mac/office/2008/main" xmlns:mc="http://schemas.openxmlformats.org/markup-compatibility/2006" xmlns:mv="urn:schemas-microsoft-com:mac:vml" xmlns:o="urn:schemas-microsoft-com:office:office" xmlns:v="urn:schemas-microsoft-com:vml" xmlns:wp14="http://schemas.microsoft.com/office/word/2010/wordprocessingDrawing" xmlns:w10="urn:schemas-microsoft-com:office:word" xmlns:w="http://schemas.openxmlformats.org/wordprocessingml/2006/main" xmlns:w14="http://schemas.microsoft.com/office/word/2010/wordml" xmlns:wpg="http://schemas.microsoft.com/office/word/2010/wordprocessingGroup" xmlns:wpi="http://schemas.microsoft.com/office/word/2010/wordprocessingInk" xmlns:wps="http://schemas.microsoft.com/office/word/2010/wordprocessingShape" xmlns:a14="http://schemas.microsoft.com/office/drawing/2010/main" val="0"/>
                         </a:ext>
                       </a:extLst>
                     </a:blip>
@@ -7576,7 +7591,7 @@
                     <a:blip r:embed="rId29">
                       <a:extLst>
                         <a:ext uri="{28A0092B-C50C-407E-A947-70E740481C1C}">
-                          <a14:useLocalDpi xmlns:a14="http://schemas.microsoft.com/office/drawing/2010/main" xmlns:wps="http://schemas.microsoft.com/office/word/2010/wordprocessingShape" xmlns:wpi="http://schemas.microsoft.com/office/word/2010/wordprocessingInk" xmlns:wpg="http://schemas.microsoft.com/office/word/2010/wordprocessingGroup" xmlns:w14="http://schemas.microsoft.com/office/word/2010/wordml" xmlns:w="http://schemas.openxmlformats.org/wordprocessingml/2006/main" xmlns:w10="urn:schemas-microsoft-com:office:word" xmlns:wp14="http://schemas.microsoft.com/office/word/2010/wordprocessingDrawing" xmlns:v="urn:schemas-microsoft-com:vml" xmlns:o="urn:schemas-microsoft-com:office:office" xmlns:mv="urn:schemas-microsoft-com:mac:vml" xmlns:mc="http://schemas.openxmlformats.org/markup-compatibility/2006" xmlns:mo="http://schemas.microsoft.com/office/mac/office/2008/main" xmlns:wpc="http://schemas.microsoft.com/office/word/2010/wordprocessingCanvas" xmlns="" val="0"/>
+                          <a14:useLocalDpi xmlns="" xmlns:wpc="http://schemas.microsoft.com/office/word/2010/wordprocessingCanvas" xmlns:mo="http://schemas.microsoft.com/office/mac/office/2008/main" xmlns:mc="http://schemas.openxmlformats.org/markup-compatibility/2006" xmlns:mv="urn:schemas-microsoft-com:mac:vml" xmlns:o="urn:schemas-microsoft-com:office:office" xmlns:v="urn:schemas-microsoft-com:vml" xmlns:wp14="http://schemas.microsoft.com/office/word/2010/wordprocessingDrawing" xmlns:w10="urn:schemas-microsoft-com:office:word" xmlns:w="http://schemas.openxmlformats.org/wordprocessingml/2006/main" xmlns:w14="http://schemas.microsoft.com/office/word/2010/wordml" xmlns:wpg="http://schemas.microsoft.com/office/word/2010/wordprocessingGroup" xmlns:wpi="http://schemas.microsoft.com/office/word/2010/wordprocessingInk" xmlns:wps="http://schemas.microsoft.com/office/word/2010/wordprocessingShape" xmlns:a14="http://schemas.microsoft.com/office/drawing/2010/main" val="0"/>
                         </a:ext>
                       </a:extLst>
                     </a:blip>
@@ -7648,7 +7663,7 @@
                     <a:blip r:embed="rId30">
                       <a:extLst>
                         <a:ext uri="{28A0092B-C50C-407E-A947-70E740481C1C}">
-                          <a14:useLocalDpi xmlns:a14="http://schemas.microsoft.com/office/drawing/2010/main" xmlns:wps="http://schemas.microsoft.com/office/word/2010/wordprocessingShape" xmlns:wpi="http://schemas.microsoft.com/office/word/2010/wordprocessingInk" xmlns:wpg="http://schemas.microsoft.com/office/word/2010/wordprocessingGroup" xmlns:w14="http://schemas.microsoft.com/office/word/2010/wordml" xmlns:w="http://schemas.openxmlformats.org/wordprocessingml/2006/main" xmlns:w10="urn:schemas-microsoft-com:office:word" xmlns:wp14="http://schemas.microsoft.com/office/word/2010/wordprocessingDrawing" xmlns:v="urn:schemas-microsoft-com:vml" xmlns:o="urn:schemas-microsoft-com:office:office" xmlns:mv="urn:schemas-microsoft-com:mac:vml" xmlns:mc="http://schemas.openxmlformats.org/markup-compatibility/2006" xmlns:mo="http://schemas.microsoft.com/office/mac/office/2008/main" xmlns:wpc="http://schemas.microsoft.com/office/word/2010/wordprocessingCanvas" xmlns="" val="0"/>
+                          <a14:useLocalDpi xmlns="" xmlns:wpc="http://schemas.microsoft.com/office/word/2010/wordprocessingCanvas" xmlns:mo="http://schemas.microsoft.com/office/mac/office/2008/main" xmlns:mc="http://schemas.openxmlformats.org/markup-compatibility/2006" xmlns:mv="urn:schemas-microsoft-com:mac:vml" xmlns:o="urn:schemas-microsoft-com:office:office" xmlns:v="urn:schemas-microsoft-com:vml" xmlns:wp14="http://schemas.microsoft.com/office/word/2010/wordprocessingDrawing" xmlns:w10="urn:schemas-microsoft-com:office:word" xmlns:w="http://schemas.openxmlformats.org/wordprocessingml/2006/main" xmlns:w14="http://schemas.microsoft.com/office/word/2010/wordml" xmlns:wpg="http://schemas.microsoft.com/office/word/2010/wordprocessingGroup" xmlns:wpi="http://schemas.microsoft.com/office/word/2010/wordprocessingInk" xmlns:wps="http://schemas.microsoft.com/office/word/2010/wordprocessingShape" xmlns:a14="http://schemas.microsoft.com/office/drawing/2010/main" val="0"/>
                         </a:ext>
                       </a:extLst>
                     </a:blip>
@@ -7726,7 +7741,7 @@
                     <a:blip r:embed="rId31">
                       <a:extLst>
                         <a:ext uri="{28A0092B-C50C-407E-A947-70E740481C1C}">
-                          <a14:useLocalDpi xmlns:a14="http://schemas.microsoft.com/office/drawing/2010/main" xmlns:wps="http://schemas.microsoft.com/office/word/2010/wordprocessingShape" xmlns:wpi="http://schemas.microsoft.com/office/word/2010/wordprocessingInk" xmlns:wpg="http://schemas.microsoft.com/office/word/2010/wordprocessingGroup" xmlns:w14="http://schemas.microsoft.com/office/word/2010/wordml" xmlns:w="http://schemas.openxmlformats.org/wordprocessingml/2006/main" xmlns:w10="urn:schemas-microsoft-com:office:word" xmlns:wp14="http://schemas.microsoft.com/office/word/2010/wordprocessingDrawing" xmlns:v="urn:schemas-microsoft-com:vml" xmlns:o="urn:schemas-microsoft-com:office:office" xmlns:mv="urn:schemas-microsoft-com:mac:vml" xmlns:mc="http://schemas.openxmlformats.org/markup-compatibility/2006" xmlns:mo="http://schemas.microsoft.com/office/mac/office/2008/main" xmlns:wpc="http://schemas.microsoft.com/office/word/2010/wordprocessingCanvas" xmlns="" val="0"/>
+                          <a14:useLocalDpi xmlns="" xmlns:wpc="http://schemas.microsoft.com/office/word/2010/wordprocessingCanvas" xmlns:mo="http://schemas.microsoft.com/office/mac/office/2008/main" xmlns:mc="http://schemas.openxmlformats.org/markup-compatibility/2006" xmlns:mv="urn:schemas-microsoft-com:mac:vml" xmlns:o="urn:schemas-microsoft-com:office:office" xmlns:v="urn:schemas-microsoft-com:vml" xmlns:wp14="http://schemas.microsoft.com/office/word/2010/wordprocessingDrawing" xmlns:w10="urn:schemas-microsoft-com:office:word" xmlns:w="http://schemas.openxmlformats.org/wordprocessingml/2006/main" xmlns:w14="http://schemas.microsoft.com/office/word/2010/wordml" xmlns:wpg="http://schemas.microsoft.com/office/word/2010/wordprocessingGroup" xmlns:wpi="http://schemas.microsoft.com/office/word/2010/wordprocessingInk" xmlns:wps="http://schemas.microsoft.com/office/word/2010/wordprocessingShape" xmlns:a14="http://schemas.microsoft.com/office/drawing/2010/main" val="0"/>
                         </a:ext>
                       </a:extLst>
                     </a:blip>
@@ -7799,7 +7814,7 @@
                     <a:blip r:embed="rId32">
                       <a:extLst>
                         <a:ext uri="{28A0092B-C50C-407E-A947-70E740481C1C}">
-                          <a14:useLocalDpi xmlns:a14="http://schemas.microsoft.com/office/drawing/2010/main" xmlns:wps="http://schemas.microsoft.com/office/word/2010/wordprocessingShape" xmlns:wpi="http://schemas.microsoft.com/office/word/2010/wordprocessingInk" xmlns:wpg="http://schemas.microsoft.com/office/word/2010/wordprocessingGroup" xmlns:w14="http://schemas.microsoft.com/office/word/2010/wordml" xmlns:w="http://schemas.openxmlformats.org/wordprocessingml/2006/main" xmlns:w10="urn:schemas-microsoft-com:office:word" xmlns:wp14="http://schemas.microsoft.com/office/word/2010/wordprocessingDrawing" xmlns:v="urn:schemas-microsoft-com:vml" xmlns:o="urn:schemas-microsoft-com:office:office" xmlns:mv="urn:schemas-microsoft-com:mac:vml" xmlns:mc="http://schemas.openxmlformats.org/markup-compatibility/2006" xmlns:mo="http://schemas.microsoft.com/office/mac/office/2008/main" xmlns:wpc="http://schemas.microsoft.com/office/word/2010/wordprocessingCanvas" xmlns="" val="0"/>
+                          <a14:useLocalDpi xmlns="" xmlns:wpc="http://schemas.microsoft.com/office/word/2010/wordprocessingCanvas" xmlns:mo="http://schemas.microsoft.com/office/mac/office/2008/main" xmlns:mc="http://schemas.openxmlformats.org/markup-compatibility/2006" xmlns:mv="urn:schemas-microsoft-com:mac:vml" xmlns:o="urn:schemas-microsoft-com:office:office" xmlns:v="urn:schemas-microsoft-com:vml" xmlns:wp14="http://schemas.microsoft.com/office/word/2010/wordprocessingDrawing" xmlns:w10="urn:schemas-microsoft-com:office:word" xmlns:w="http://schemas.openxmlformats.org/wordprocessingml/2006/main" xmlns:w14="http://schemas.microsoft.com/office/word/2010/wordml" xmlns:wpg="http://schemas.microsoft.com/office/word/2010/wordprocessingGroup" xmlns:wpi="http://schemas.microsoft.com/office/word/2010/wordprocessingInk" xmlns:wps="http://schemas.microsoft.com/office/word/2010/wordprocessingShape" xmlns:a14="http://schemas.microsoft.com/office/drawing/2010/main" val="0"/>
                         </a:ext>
                       </a:extLst>
                     </a:blip>
@@ -10674,7 +10689,7 @@
 </file>
 
 <file path=customXml/itemProps1.xml><?xml version="1.0" encoding="utf-8"?>
-<ds:datastoreItem xmlns:ds="http://schemas.openxmlformats.org/officeDocument/2006/customXml" ds:itemID="{D39E8723-A456-45F1-953A-829E16B4023C}">
+<ds:datastoreItem xmlns:ds="http://schemas.openxmlformats.org/officeDocument/2006/customXml" ds:itemID="{11D9B5F7-8907-4932-9E16-D23D982BDA66}">
   <ds:schemaRefs>
     <ds:schemaRef ds:uri="http://schemas.openxmlformats.org/officeDocument/2006/bibliography"/>
   </ds:schemaRefs>

</xml_diff>